<commit_message>
log book and project update
</commit_message>
<xml_diff>
--- a/daily logs.docx
+++ b/daily logs.docx
@@ -51,23 +51,7 @@
           <w:rFonts w:asciiTheme="minorHAnsi" w:hAnsiTheme="minorHAnsi" w:cstheme="minorHAnsi"/>
           <w:color w:val="000000"/>
         </w:rPr>
-        <w:t xml:space="preserve">Company: Tech </w:t>
-      </w:r>
-      <w:proofErr w:type="spellStart"/>
-      <w:r>
-        <w:rPr>
-          <w:rFonts w:asciiTheme="minorHAnsi" w:hAnsiTheme="minorHAnsi" w:cstheme="minorHAnsi"/>
-          <w:color w:val="000000"/>
-        </w:rPr>
-        <w:t>Elecon</w:t>
-      </w:r>
-      <w:proofErr w:type="spellEnd"/>
-      <w:r>
-        <w:rPr>
-          <w:rFonts w:asciiTheme="minorHAnsi" w:hAnsiTheme="minorHAnsi" w:cstheme="minorHAnsi"/>
-          <w:color w:val="000000"/>
-        </w:rPr>
-        <w:t xml:space="preserve"> Private Limited</w:t>
+        <w:t>Company: Tech Elecon Private Limited</w:t>
       </w:r>
     </w:p>
     <w:p>
@@ -90,17 +74,8 @@
           <w:rFonts w:asciiTheme="minorHAnsi" w:hAnsiTheme="minorHAnsi" w:cstheme="minorHAnsi"/>
           <w:color w:val="000000"/>
         </w:rPr>
-        <w:t xml:space="preserve">Rathod Chirag </w:t>
+        <w:t>Rathod Chirag Ranjitsinh</w:t>
       </w:r>
-      <w:proofErr w:type="spellStart"/>
-      <w:r>
-        <w:rPr>
-          <w:rFonts w:asciiTheme="minorHAnsi" w:hAnsiTheme="minorHAnsi" w:cstheme="minorHAnsi"/>
-          <w:color w:val="000000"/>
-        </w:rPr>
-        <w:t>Ranjitsinh</w:t>
-      </w:r>
-      <w:proofErr w:type="spellEnd"/>
     </w:p>
     <w:p>
       <w:pPr>
@@ -159,688 +134,2227 @@
         </w:r>
       </w:hyperlink>
     </w:p>
-    <w:p>
-      <w:pPr>
-        <w:pStyle w:val="NormalWeb"/>
-        <w:rPr>
-          <w:rFonts w:asciiTheme="minorHAnsi" w:hAnsiTheme="minorHAnsi" w:cstheme="minorHAnsi"/>
-          <w:color w:val="000000"/>
-        </w:rPr>
-      </w:pPr>
-    </w:p>
-    <w:p>
-      <w:pPr>
-        <w:pStyle w:val="Heading1"/>
-      </w:pPr>
-      <w:r>
-        <w:t>Day 1: 26/05/2025</w:t>
-      </w:r>
-    </w:p>
-    <w:p>
-      <w:pPr>
-        <w:pStyle w:val="ListParagraph"/>
-        <w:numPr>
-          <w:ilvl w:val="0"/>
-          <w:numId w:val="1"/>
-        </w:numPr>
-        <w:rPr>
-          <w:sz w:val="24"/>
-          <w:szCs w:val="24"/>
-        </w:rPr>
-      </w:pPr>
-      <w:r>
-        <w:rPr>
-          <w:sz w:val="24"/>
-          <w:szCs w:val="24"/>
-        </w:rPr>
-        <w:t>Started watching Chai Aur Code YouTube series by Hitesh Sir.</w:t>
-      </w:r>
-    </w:p>
-    <w:p>
-      <w:pPr>
-        <w:pStyle w:val="ListParagraph"/>
-        <w:numPr>
-          <w:ilvl w:val="0"/>
-          <w:numId w:val="1"/>
-        </w:numPr>
-        <w:rPr>
-          <w:sz w:val="24"/>
-          <w:szCs w:val="24"/>
-        </w:rPr>
-      </w:pPr>
-      <w:r>
-        <w:rPr>
-          <w:sz w:val="24"/>
-          <w:szCs w:val="24"/>
-        </w:rPr>
-        <w:t>Completed 3 lectures focused on react basics and flow and structure</w:t>
-      </w:r>
-    </w:p>
-    <w:p>
-      <w:pPr>
-        <w:pStyle w:val="ListParagraph"/>
-        <w:numPr>
-          <w:ilvl w:val="0"/>
-          <w:numId w:val="1"/>
-        </w:numPr>
-        <w:rPr>
-          <w:sz w:val="24"/>
-          <w:szCs w:val="24"/>
-        </w:rPr>
-      </w:pPr>
-      <w:r>
-        <w:rPr>
-          <w:color w:val="000000"/>
-          <w:sz w:val="24"/>
-          <w:szCs w:val="24"/>
-        </w:rPr>
-        <w:t>understand basic concepts like JSX, components, and props.</w:t>
-      </w:r>
-    </w:p>
-    <w:p>
-      <w:pPr>
-        <w:pStyle w:val="ListParagraph"/>
-        <w:numPr>
-          <w:ilvl w:val="0"/>
-          <w:numId w:val="1"/>
-        </w:numPr>
-        <w:rPr>
-          <w:sz w:val="24"/>
-          <w:szCs w:val="24"/>
-        </w:rPr>
-      </w:pPr>
-      <w:r>
-        <w:rPr>
-          <w:sz w:val="24"/>
-          <w:szCs w:val="24"/>
-        </w:rPr>
-        <w:t>Set up the initial environment for projects using Tailwind CSS.</w:t>
-      </w:r>
-    </w:p>
-    <w:p>
-      <w:pPr>
-        <w:pStyle w:val="Heading1"/>
-      </w:pPr>
-      <w:r>
-        <w:t>Day 2:2</w:t>
-      </w:r>
-      <w:r>
-        <w:t>7</w:t>
-      </w:r>
-      <w:r>
-        <w:t>/0</w:t>
-      </w:r>
-      <w:r>
-        <w:t>5</w:t>
-      </w:r>
-      <w:r>
-        <w:t>/2025</w:t>
-      </w:r>
-    </w:p>
-    <w:p>
-      <w:pPr>
-        <w:pStyle w:val="ListParagraph"/>
-        <w:numPr>
-          <w:ilvl w:val="0"/>
-          <w:numId w:val="2"/>
-        </w:numPr>
-        <w:rPr>
-          <w:sz w:val="24"/>
-          <w:szCs w:val="24"/>
-        </w:rPr>
-      </w:pPr>
-      <w:r>
-        <w:rPr>
-          <w:sz w:val="24"/>
-          <w:szCs w:val="24"/>
-        </w:rPr>
-        <w:t>Watched 3 more videos</w:t>
-      </w:r>
-    </w:p>
-    <w:p>
-      <w:pPr>
-        <w:pStyle w:val="ListParagraph"/>
-        <w:numPr>
-          <w:ilvl w:val="0"/>
-          <w:numId w:val="2"/>
-        </w:numPr>
-        <w:rPr>
-          <w:sz w:val="24"/>
-          <w:szCs w:val="24"/>
-        </w:rPr>
-      </w:pPr>
-      <w:r>
-        <w:rPr>
-          <w:sz w:val="24"/>
-          <w:szCs w:val="24"/>
-        </w:rPr>
-        <w:t>Understood props, hooks, virtual DOM</w:t>
-      </w:r>
-    </w:p>
-    <w:p>
-      <w:pPr>
-        <w:pStyle w:val="ListParagraph"/>
-        <w:numPr>
-          <w:ilvl w:val="0"/>
-          <w:numId w:val="2"/>
-        </w:numPr>
-        <w:rPr>
-          <w:sz w:val="24"/>
-          <w:szCs w:val="24"/>
-        </w:rPr>
-      </w:pPr>
-      <w:r>
-        <w:rPr>
-          <w:sz w:val="24"/>
-          <w:szCs w:val="24"/>
-        </w:rPr>
-        <w:t>Build project to understand props</w:t>
-      </w:r>
-    </w:p>
-    <w:p>
-      <w:pPr>
-        <w:pStyle w:val="ListParagraph"/>
-        <w:numPr>
-          <w:ilvl w:val="0"/>
-          <w:numId w:val="2"/>
-        </w:numPr>
-        <w:rPr>
-          <w:sz w:val="24"/>
-          <w:szCs w:val="24"/>
-        </w:rPr>
-      </w:pPr>
-      <w:r>
-        <w:rPr>
-          <w:sz w:val="24"/>
-          <w:szCs w:val="24"/>
-        </w:rPr>
-        <w:t>Created prop drilling mini project</w:t>
-      </w:r>
-    </w:p>
-    <w:p>
-      <w:pPr>
-        <w:pStyle w:val="Heading1"/>
-      </w:pPr>
-      <w:r>
-        <w:t>Day 3:2</w:t>
-      </w:r>
-      <w:r>
-        <w:t>8</w:t>
-      </w:r>
-      <w:r>
-        <w:t xml:space="preserve">/05/2025 </w:t>
-      </w:r>
-    </w:p>
-    <w:p>
-      <w:pPr>
-        <w:pStyle w:val="ListParagraph"/>
-        <w:numPr>
-          <w:ilvl w:val="0"/>
-          <w:numId w:val="3"/>
-        </w:numPr>
-        <w:rPr>
-          <w:sz w:val="24"/>
-          <w:szCs w:val="24"/>
-        </w:rPr>
-      </w:pPr>
-      <w:r>
-        <w:rPr>
-          <w:color w:val="000000"/>
-          <w:sz w:val="24"/>
-          <w:szCs w:val="24"/>
-        </w:rPr>
-        <w:t>Watched 2 videos on conditional rendering and lists in React.</w:t>
-      </w:r>
-    </w:p>
-    <w:p>
-      <w:pPr>
-        <w:pStyle w:val="ListParagraph"/>
-        <w:numPr>
-          <w:ilvl w:val="0"/>
-          <w:numId w:val="3"/>
-        </w:numPr>
-        <w:rPr>
-          <w:sz w:val="24"/>
-          <w:szCs w:val="24"/>
-        </w:rPr>
-      </w:pPr>
-      <w:r>
-        <w:rPr>
-          <w:color w:val="000000"/>
-          <w:sz w:val="24"/>
-          <w:szCs w:val="24"/>
-        </w:rPr>
-        <w:t xml:space="preserve">Watched video about </w:t>
-      </w:r>
-      <w:proofErr w:type="spellStart"/>
-      <w:r>
-        <w:rPr>
-          <w:color w:val="000000"/>
-          <w:sz w:val="24"/>
-          <w:szCs w:val="24"/>
-        </w:rPr>
-        <w:t>usesEffect</w:t>
-      </w:r>
-      <w:proofErr w:type="spellEnd"/>
-      <w:r>
-        <w:rPr>
-          <w:color w:val="000000"/>
-          <w:sz w:val="24"/>
-          <w:szCs w:val="24"/>
-        </w:rPr>
-        <w:t xml:space="preserve">, </w:t>
-      </w:r>
-      <w:proofErr w:type="spellStart"/>
-      <w:r>
-        <w:rPr>
-          <w:color w:val="000000"/>
-          <w:sz w:val="24"/>
-          <w:szCs w:val="24"/>
-        </w:rPr>
-        <w:t>useCallback</w:t>
-      </w:r>
-      <w:proofErr w:type="spellEnd"/>
-      <w:r>
-        <w:rPr>
-          <w:color w:val="000000"/>
-          <w:sz w:val="24"/>
-          <w:szCs w:val="24"/>
-        </w:rPr>
-        <w:t xml:space="preserve">, </w:t>
-      </w:r>
-      <w:proofErr w:type="spellStart"/>
-      <w:r>
-        <w:rPr>
-          <w:color w:val="000000"/>
-          <w:sz w:val="24"/>
-          <w:szCs w:val="24"/>
-        </w:rPr>
-        <w:t>useRef</w:t>
-      </w:r>
-      <w:proofErr w:type="spellEnd"/>
-      <w:r>
-        <w:rPr>
-          <w:color w:val="000000"/>
-          <w:sz w:val="24"/>
-          <w:szCs w:val="24"/>
-        </w:rPr>
-        <w:t xml:space="preserve">, </w:t>
-      </w:r>
-      <w:proofErr w:type="spellStart"/>
-      <w:r>
-        <w:rPr>
-          <w:color w:val="000000"/>
-          <w:sz w:val="24"/>
-          <w:szCs w:val="24"/>
-        </w:rPr>
-        <w:t>etc</w:t>
-      </w:r>
-      <w:proofErr w:type="spellEnd"/>
-      <w:r>
-        <w:rPr>
-          <w:color w:val="000000"/>
-          <w:sz w:val="24"/>
-          <w:szCs w:val="24"/>
-        </w:rPr>
-        <w:t xml:space="preserve"> hooks and understood implementation of it</w:t>
-      </w:r>
-    </w:p>
-    <w:p>
-      <w:pPr>
-        <w:pStyle w:val="ListParagraph"/>
-        <w:numPr>
-          <w:ilvl w:val="0"/>
-          <w:numId w:val="3"/>
-        </w:numPr>
-        <w:rPr>
-          <w:sz w:val="24"/>
-          <w:szCs w:val="24"/>
-        </w:rPr>
-      </w:pPr>
-      <w:r>
-        <w:rPr>
-          <w:color w:val="000000"/>
-          <w:sz w:val="24"/>
-          <w:szCs w:val="24"/>
-        </w:rPr>
-        <w:t xml:space="preserve">Build a basic </w:t>
-      </w:r>
-      <w:proofErr w:type="spellStart"/>
-      <w:r>
-        <w:rPr>
-          <w:color w:val="000000"/>
-          <w:sz w:val="24"/>
-          <w:szCs w:val="24"/>
-        </w:rPr>
-        <w:t>bgcolor</w:t>
-      </w:r>
-      <w:proofErr w:type="spellEnd"/>
-      <w:r>
-        <w:rPr>
-          <w:color w:val="000000"/>
-          <w:sz w:val="24"/>
-          <w:szCs w:val="24"/>
-        </w:rPr>
-        <w:t xml:space="preserve"> changer app</w:t>
-      </w:r>
-    </w:p>
-    <w:p>
-      <w:pPr>
-        <w:pStyle w:val="Heading1"/>
-      </w:pPr>
-      <w:r>
-        <w:t>Day</w:t>
-      </w:r>
-      <w:r>
-        <w:t>4</w:t>
-      </w:r>
-      <w:r>
-        <w:t>:2</w:t>
-      </w:r>
-      <w:r>
-        <w:t>9</w:t>
-      </w:r>
-      <w:r>
-        <w:t xml:space="preserve">/05/2025 </w:t>
-      </w:r>
-    </w:p>
-    <w:p>
-      <w:pPr>
-        <w:pStyle w:val="ListParagraph"/>
-        <w:numPr>
-          <w:ilvl w:val="0"/>
-          <w:numId w:val="4"/>
-        </w:numPr>
-        <w:rPr>
-          <w:sz w:val="24"/>
-          <w:szCs w:val="24"/>
-        </w:rPr>
-      </w:pPr>
-      <w:r>
-        <w:rPr>
-          <w:sz w:val="24"/>
-          <w:szCs w:val="24"/>
-        </w:rPr>
-        <w:t>Watched video about custom hooks</w:t>
-      </w:r>
-    </w:p>
-    <w:p>
-      <w:pPr>
-        <w:pStyle w:val="ListParagraph"/>
-        <w:numPr>
-          <w:ilvl w:val="0"/>
-          <w:numId w:val="4"/>
-        </w:numPr>
-        <w:rPr>
-          <w:sz w:val="24"/>
-          <w:szCs w:val="24"/>
-        </w:rPr>
-      </w:pPr>
-      <w:r>
-        <w:rPr>
-          <w:sz w:val="24"/>
-          <w:szCs w:val="24"/>
-        </w:rPr>
-        <w:t>Learned react router, watched crash course of it</w:t>
-      </w:r>
-    </w:p>
-    <w:p>
-      <w:pPr>
-        <w:pStyle w:val="ListParagraph"/>
-        <w:numPr>
-          <w:ilvl w:val="0"/>
-          <w:numId w:val="4"/>
-        </w:numPr>
-        <w:rPr>
-          <w:sz w:val="24"/>
-          <w:szCs w:val="24"/>
-        </w:rPr>
-      </w:pPr>
-      <w:r>
-        <w:rPr>
-          <w:sz w:val="24"/>
-          <w:szCs w:val="24"/>
-        </w:rPr>
-        <w:t>Build a password generator web app</w:t>
-      </w:r>
-    </w:p>
-    <w:p>
-      <w:pPr>
-        <w:pStyle w:val="ListParagraph"/>
-        <w:numPr>
-          <w:ilvl w:val="0"/>
-          <w:numId w:val="4"/>
-        </w:numPr>
-        <w:rPr>
-          <w:sz w:val="24"/>
-          <w:szCs w:val="24"/>
-        </w:rPr>
-      </w:pPr>
-      <w:r>
-        <w:rPr>
-          <w:sz w:val="24"/>
-          <w:szCs w:val="24"/>
-        </w:rPr>
-        <w:t>Build a mini project about currency converter</w:t>
-      </w:r>
-    </w:p>
-    <w:p>
-      <w:pPr>
-        <w:rPr>
-          <w:sz w:val="24"/>
-          <w:szCs w:val="24"/>
-        </w:rPr>
-      </w:pPr>
-    </w:p>
-    <w:p>
-      <w:pPr>
-        <w:pStyle w:val="Heading1"/>
-      </w:pPr>
-      <w:r>
-        <w:lastRenderedPageBreak/>
-        <w:t>Day 5:</w:t>
-      </w:r>
-      <w:r>
-        <w:t>30</w:t>
-      </w:r>
-      <w:r>
-        <w:t xml:space="preserve">/05/2025 </w:t>
-      </w:r>
-    </w:p>
-    <w:p>
-      <w:pPr>
-        <w:pStyle w:val="ListParagraph"/>
-        <w:numPr>
-          <w:ilvl w:val="0"/>
-          <w:numId w:val="5"/>
-        </w:numPr>
-        <w:rPr>
-          <w:sz w:val="24"/>
-          <w:szCs w:val="24"/>
-        </w:rPr>
-      </w:pPr>
-      <w:r>
-        <w:rPr>
-          <w:sz w:val="24"/>
-          <w:szCs w:val="24"/>
-        </w:rPr>
-        <w:t>Completed currency converter mini project,</w:t>
-      </w:r>
-    </w:p>
-    <w:p>
-      <w:pPr>
-        <w:pStyle w:val="ListParagraph"/>
-        <w:numPr>
-          <w:ilvl w:val="0"/>
-          <w:numId w:val="5"/>
-        </w:numPr>
-        <w:rPr>
-          <w:sz w:val="24"/>
-          <w:szCs w:val="24"/>
-        </w:rPr>
-      </w:pPr>
-      <w:r>
-        <w:rPr>
-          <w:sz w:val="24"/>
-          <w:szCs w:val="24"/>
-        </w:rPr>
-        <w:t>Fetched real time price of currencies and converter it</w:t>
-      </w:r>
-    </w:p>
-    <w:p>
-      <w:pPr>
-        <w:pStyle w:val="ListParagraph"/>
-        <w:numPr>
-          <w:ilvl w:val="0"/>
-          <w:numId w:val="5"/>
-        </w:numPr>
-        <w:rPr>
-          <w:sz w:val="24"/>
-          <w:szCs w:val="24"/>
-        </w:rPr>
-      </w:pPr>
-      <w:r>
-        <w:rPr>
-          <w:sz w:val="24"/>
-          <w:szCs w:val="24"/>
-        </w:rPr>
-        <w:t xml:space="preserve">Watched video about react router </w:t>
-      </w:r>
-      <w:proofErr w:type="spellStart"/>
-      <w:r>
-        <w:rPr>
-          <w:sz w:val="24"/>
-          <w:szCs w:val="24"/>
-        </w:rPr>
-        <w:t>dom</w:t>
-      </w:r>
-      <w:proofErr w:type="spellEnd"/>
-    </w:p>
-    <w:p>
-      <w:pPr>
-        <w:pStyle w:val="ListParagraph"/>
-        <w:numPr>
-          <w:ilvl w:val="0"/>
-          <w:numId w:val="5"/>
-        </w:numPr>
-        <w:rPr>
-          <w:sz w:val="24"/>
-          <w:szCs w:val="24"/>
-        </w:rPr>
-      </w:pPr>
-      <w:r>
-        <w:rPr>
-          <w:sz w:val="24"/>
-          <w:szCs w:val="24"/>
-        </w:rPr>
-        <w:t xml:space="preserve">Build a mini project to understand working of react router </w:t>
-      </w:r>
-      <w:proofErr w:type="spellStart"/>
-      <w:r>
-        <w:rPr>
-          <w:sz w:val="24"/>
-          <w:szCs w:val="24"/>
-        </w:rPr>
-        <w:t>dom</w:t>
-      </w:r>
-      <w:proofErr w:type="spellEnd"/>
-    </w:p>
-    <w:p>
-      <w:pPr>
-        <w:pStyle w:val="Heading1"/>
-      </w:pPr>
-      <w:r>
-        <w:t>Day 6:</w:t>
-      </w:r>
-      <w:r>
-        <w:t>31</w:t>
-      </w:r>
-      <w:r>
-        <w:t xml:space="preserve">/05/2025 </w:t>
-      </w:r>
-    </w:p>
-    <w:p>
-      <w:pPr>
-        <w:pStyle w:val="ListParagraph"/>
-        <w:numPr>
-          <w:ilvl w:val="0"/>
-          <w:numId w:val="6"/>
-        </w:numPr>
-      </w:pPr>
-      <w:r>
-        <w:t>Completed react router mini project</w:t>
-      </w:r>
-    </w:p>
-    <w:p>
-      <w:pPr>
-        <w:pStyle w:val="ListParagraph"/>
-        <w:numPr>
-          <w:ilvl w:val="0"/>
-          <w:numId w:val="6"/>
-        </w:numPr>
-      </w:pPr>
-      <w:r>
-        <w:t>Watched video about context API</w:t>
-      </w:r>
-    </w:p>
-    <w:p>
-      <w:pPr>
-        <w:pStyle w:val="ListParagraph"/>
-        <w:numPr>
-          <w:ilvl w:val="0"/>
-          <w:numId w:val="6"/>
-        </w:numPr>
-      </w:pPr>
-      <w:r>
-        <w:t>Build a mini project to understood context API working</w:t>
-      </w:r>
-    </w:p>
-    <w:p>
-      <w:pPr>
-        <w:pStyle w:val="Heading1"/>
-      </w:pPr>
-      <w:r>
-        <w:t xml:space="preserve">Day </w:t>
-      </w:r>
-      <w:r>
-        <w:t>7</w:t>
-      </w:r>
-      <w:r>
-        <w:t xml:space="preserve">:01/06/2025 </w:t>
-      </w:r>
-    </w:p>
-    <w:p>
-      <w:pPr>
-        <w:pStyle w:val="ListParagraph"/>
-        <w:numPr>
-          <w:ilvl w:val="0"/>
-          <w:numId w:val="7"/>
-        </w:numPr>
-      </w:pPr>
-      <w:r>
-        <w:t>Revised topics of context API</w:t>
-      </w:r>
-    </w:p>
-    <w:p>
-      <w:pPr>
-        <w:pStyle w:val="ListParagraph"/>
-        <w:numPr>
-          <w:ilvl w:val="0"/>
-          <w:numId w:val="7"/>
-        </w:numPr>
-      </w:pPr>
-      <w:r>
-        <w:t xml:space="preserve">Build a theme switcher </w:t>
-      </w:r>
-      <w:proofErr w:type="gramStart"/>
-      <w:r>
-        <w:t>( dark</w:t>
-      </w:r>
-      <w:proofErr w:type="gramEnd"/>
-      <w:r>
-        <w:t xml:space="preserve"> mode and light mode)</w:t>
-      </w:r>
-    </w:p>
+    <w:tbl>
+      <w:tblPr>
+        <w:tblStyle w:val="TableGrid"/>
+        <w:tblW w:w="10368" w:type="dxa"/>
+        <w:tblLook w:val="04A0" w:firstRow="1" w:lastRow="0" w:firstColumn="1" w:lastColumn="0" w:noHBand="0" w:noVBand="1"/>
+      </w:tblPr>
+      <w:tblGrid>
+        <w:gridCol w:w="648"/>
+        <w:gridCol w:w="1440"/>
+        <w:gridCol w:w="1350"/>
+        <w:gridCol w:w="1440"/>
+        <w:gridCol w:w="5490"/>
+      </w:tblGrid>
+      <w:tr>
+        <w:trPr>
+          <w:trHeight w:val="300"/>
+        </w:trPr>
+        <w:tc>
+          <w:tcPr>
+            <w:tcW w:w="648" w:type="dxa"/>
+            <w:noWrap/>
+            <w:hideMark/>
+          </w:tcPr>
+          <w:p>
+            <w:pPr>
+              <w:rPr>
+                <w:rFonts w:ascii="Calibri" w:eastAsia="Times New Roman" w:hAnsi="Calibri" w:cs="Calibri"/>
+                <w:color w:val="000000"/>
+              </w:rPr>
+            </w:pPr>
+            <w:r>
+              <w:rPr>
+                <w:rFonts w:ascii="Calibri" w:eastAsia="Times New Roman" w:hAnsi="Calibri" w:cs="Calibri"/>
+                <w:color w:val="000000"/>
+              </w:rPr>
+              <w:t>Day</w:t>
+            </w:r>
+          </w:p>
+        </w:tc>
+        <w:tc>
+          <w:tcPr>
+            <w:tcW w:w="1440" w:type="dxa"/>
+            <w:noWrap/>
+            <w:hideMark/>
+          </w:tcPr>
+          <w:p>
+            <w:pPr>
+              <w:rPr>
+                <w:rFonts w:ascii="Calibri" w:eastAsia="Times New Roman" w:hAnsi="Calibri" w:cs="Calibri"/>
+                <w:color w:val="000000"/>
+              </w:rPr>
+            </w:pPr>
+            <w:r>
+              <w:rPr>
+                <w:rFonts w:ascii="Calibri" w:eastAsia="Times New Roman" w:hAnsi="Calibri" w:cs="Calibri"/>
+                <w:color w:val="000000"/>
+              </w:rPr>
+              <w:t>Date</w:t>
+            </w:r>
+          </w:p>
+        </w:tc>
+        <w:tc>
+          <w:tcPr>
+            <w:tcW w:w="1350" w:type="dxa"/>
+            <w:noWrap/>
+            <w:hideMark/>
+          </w:tcPr>
+          <w:p>
+            <w:pPr>
+              <w:jc w:val="center"/>
+              <w:rPr>
+                <w:rFonts w:ascii="Calibri" w:eastAsia="Times New Roman" w:hAnsi="Calibri" w:cs="Calibri"/>
+                <w:color w:val="000000"/>
+              </w:rPr>
+            </w:pPr>
+            <w:r>
+              <w:rPr>
+                <w:rFonts w:ascii="Calibri" w:eastAsia="Times New Roman" w:hAnsi="Calibri" w:cs="Calibri"/>
+                <w:color w:val="000000"/>
+              </w:rPr>
+              <w:t>Arrival Time</w:t>
+            </w:r>
+          </w:p>
+        </w:tc>
+        <w:tc>
+          <w:tcPr>
+            <w:tcW w:w="1440" w:type="dxa"/>
+            <w:noWrap/>
+            <w:hideMark/>
+          </w:tcPr>
+          <w:p>
+            <w:pPr>
+              <w:jc w:val="center"/>
+              <w:rPr>
+                <w:rFonts w:ascii="Calibri" w:eastAsia="Times New Roman" w:hAnsi="Calibri" w:cs="Calibri"/>
+                <w:color w:val="000000"/>
+              </w:rPr>
+            </w:pPr>
+            <w:r>
+              <w:rPr>
+                <w:rFonts w:ascii="Calibri" w:eastAsia="Times New Roman" w:hAnsi="Calibri" w:cs="Calibri"/>
+                <w:color w:val="000000"/>
+              </w:rPr>
+              <w:t>Departure Time</w:t>
+            </w:r>
+          </w:p>
+        </w:tc>
+        <w:tc>
+          <w:tcPr>
+            <w:tcW w:w="5490" w:type="dxa"/>
+            <w:noWrap/>
+            <w:hideMark/>
+          </w:tcPr>
+          <w:p>
+            <w:pPr>
+              <w:jc w:val="center"/>
+              <w:rPr>
+                <w:rFonts w:ascii="Calibri" w:eastAsia="Times New Roman" w:hAnsi="Calibri" w:cs="Calibri"/>
+                <w:color w:val="000000"/>
+              </w:rPr>
+            </w:pPr>
+            <w:r>
+              <w:rPr>
+                <w:rFonts w:ascii="Calibri" w:eastAsia="Times New Roman" w:hAnsi="Calibri" w:cs="Calibri"/>
+                <w:color w:val="000000"/>
+              </w:rPr>
+              <w:t>List of activities</w:t>
+            </w:r>
+          </w:p>
+        </w:tc>
+      </w:tr>
+      <w:tr>
+        <w:trPr>
+          <w:trHeight w:val="2357"/>
+        </w:trPr>
+        <w:tc>
+          <w:tcPr>
+            <w:tcW w:w="648" w:type="dxa"/>
+            <w:noWrap/>
+            <w:hideMark/>
+          </w:tcPr>
+          <w:p>
+            <w:pPr>
+              <w:jc w:val="right"/>
+              <w:rPr>
+                <w:rFonts w:ascii="Calibri" w:eastAsia="Times New Roman" w:hAnsi="Calibri" w:cs="Calibri"/>
+                <w:color w:val="000000"/>
+              </w:rPr>
+            </w:pPr>
+            <w:r>
+              <w:rPr>
+                <w:rFonts w:ascii="Calibri" w:eastAsia="Times New Roman" w:hAnsi="Calibri" w:cs="Calibri"/>
+                <w:color w:val="000000"/>
+              </w:rPr>
+              <w:t>1</w:t>
+            </w:r>
+          </w:p>
+        </w:tc>
+        <w:tc>
+          <w:tcPr>
+            <w:tcW w:w="1440" w:type="dxa"/>
+            <w:noWrap/>
+            <w:hideMark/>
+          </w:tcPr>
+          <w:p>
+            <w:pPr>
+              <w:rPr>
+                <w:rFonts w:ascii="Calibri" w:eastAsia="Times New Roman" w:hAnsi="Calibri" w:cs="Calibri"/>
+                <w:color w:val="000000"/>
+              </w:rPr>
+            </w:pPr>
+            <w:r>
+              <w:rPr>
+                <w:rFonts w:ascii="Calibri" w:eastAsia="Times New Roman" w:hAnsi="Calibri" w:cs="Calibri"/>
+                <w:color w:val="000000"/>
+              </w:rPr>
+              <w:t>26/05/2025</w:t>
+            </w:r>
+          </w:p>
+        </w:tc>
+        <w:tc>
+          <w:tcPr>
+            <w:tcW w:w="1350" w:type="dxa"/>
+            <w:noWrap/>
+            <w:hideMark/>
+          </w:tcPr>
+          <w:p>
+            <w:pPr>
+              <w:jc w:val="center"/>
+              <w:rPr>
+                <w:rFonts w:ascii="Calibri" w:eastAsia="Times New Roman" w:hAnsi="Calibri" w:cs="Calibri"/>
+                <w:color w:val="000000"/>
+              </w:rPr>
+            </w:pPr>
+            <w:r>
+              <w:rPr>
+                <w:rFonts w:ascii="Calibri" w:eastAsia="Times New Roman" w:hAnsi="Calibri" w:cs="Calibri"/>
+                <w:color w:val="000000"/>
+              </w:rPr>
+              <w:t xml:space="preserve">9:00AM </w:t>
+            </w:r>
+          </w:p>
+        </w:tc>
+        <w:tc>
+          <w:tcPr>
+            <w:tcW w:w="1440" w:type="dxa"/>
+            <w:noWrap/>
+            <w:hideMark/>
+          </w:tcPr>
+          <w:p>
+            <w:pPr>
+              <w:jc w:val="center"/>
+              <w:rPr>
+                <w:rFonts w:ascii="Calibri" w:eastAsia="Times New Roman" w:hAnsi="Calibri" w:cs="Calibri"/>
+                <w:color w:val="000000"/>
+              </w:rPr>
+            </w:pPr>
+            <w:r>
+              <w:rPr>
+                <w:rFonts w:ascii="Calibri" w:eastAsia="Times New Roman" w:hAnsi="Calibri" w:cs="Calibri"/>
+                <w:color w:val="000000"/>
+              </w:rPr>
+              <w:t xml:space="preserve">4:00PM </w:t>
+            </w:r>
+          </w:p>
+        </w:tc>
+        <w:tc>
+          <w:tcPr>
+            <w:tcW w:w="5490" w:type="dxa"/>
+            <w:hideMark/>
+          </w:tcPr>
+          <w:p>
+            <w:pPr>
+              <w:rPr>
+                <w:rFonts w:ascii="Calibri" w:eastAsia="Times New Roman" w:hAnsi="Calibri" w:cs="Calibri"/>
+                <w:color w:val="000000"/>
+              </w:rPr>
+            </w:pPr>
+            <w:r>
+              <w:rPr>
+                <w:rFonts w:ascii="Calibri" w:eastAsia="Times New Roman" w:hAnsi="Calibri" w:cs="Calibri"/>
+                <w:color w:val="000000"/>
+              </w:rPr>
+              <w:t>• Started watching Chai Aur Code YouTube series by Hitesh Sir.</w:t>
+            </w:r>
+            <w:r>
+              <w:rPr>
+                <w:rFonts w:ascii="Calibri" w:eastAsia="Times New Roman" w:hAnsi="Calibri" w:cs="Calibri"/>
+                <w:color w:val="000000"/>
+              </w:rPr>
+              <w:br/>
+              <w:t>• Completed 3 lectures focused on react basics and flow and structure</w:t>
+            </w:r>
+            <w:r>
+              <w:rPr>
+                <w:rFonts w:ascii="Calibri" w:eastAsia="Times New Roman" w:hAnsi="Calibri" w:cs="Calibri"/>
+                <w:color w:val="000000"/>
+              </w:rPr>
+              <w:br/>
+              <w:t>• understand basic concepts like JSX, components, and props.</w:t>
+            </w:r>
+            <w:r>
+              <w:rPr>
+                <w:rFonts w:ascii="Calibri" w:eastAsia="Times New Roman" w:hAnsi="Calibri" w:cs="Calibri"/>
+                <w:color w:val="000000"/>
+              </w:rPr>
+              <w:br/>
+              <w:t>• Set up the initial environment for projects using Tailwind CSS.</w:t>
+            </w:r>
+          </w:p>
+        </w:tc>
+      </w:tr>
+      <w:tr>
+        <w:trPr>
+          <w:trHeight w:val="1277"/>
+        </w:trPr>
+        <w:tc>
+          <w:tcPr>
+            <w:tcW w:w="648" w:type="dxa"/>
+            <w:noWrap/>
+            <w:hideMark/>
+          </w:tcPr>
+          <w:p>
+            <w:pPr>
+              <w:jc w:val="right"/>
+              <w:rPr>
+                <w:rFonts w:ascii="Calibri" w:eastAsia="Times New Roman" w:hAnsi="Calibri" w:cs="Calibri"/>
+                <w:color w:val="000000"/>
+              </w:rPr>
+            </w:pPr>
+            <w:r>
+              <w:rPr>
+                <w:rFonts w:ascii="Calibri" w:eastAsia="Times New Roman" w:hAnsi="Calibri" w:cs="Calibri"/>
+                <w:color w:val="000000"/>
+              </w:rPr>
+              <w:t>2</w:t>
+            </w:r>
+          </w:p>
+        </w:tc>
+        <w:tc>
+          <w:tcPr>
+            <w:tcW w:w="1440" w:type="dxa"/>
+            <w:noWrap/>
+            <w:hideMark/>
+          </w:tcPr>
+          <w:p>
+            <w:pPr>
+              <w:rPr>
+                <w:rFonts w:ascii="Calibri" w:eastAsia="Times New Roman" w:hAnsi="Calibri" w:cs="Calibri"/>
+                <w:color w:val="000000"/>
+              </w:rPr>
+            </w:pPr>
+            <w:r>
+              <w:rPr>
+                <w:rFonts w:ascii="Calibri" w:eastAsia="Times New Roman" w:hAnsi="Calibri" w:cs="Calibri"/>
+                <w:color w:val="000000"/>
+              </w:rPr>
+              <w:t>27/05/2025</w:t>
+            </w:r>
+          </w:p>
+        </w:tc>
+        <w:tc>
+          <w:tcPr>
+            <w:tcW w:w="1350" w:type="dxa"/>
+            <w:noWrap/>
+            <w:hideMark/>
+          </w:tcPr>
+          <w:p>
+            <w:pPr>
+              <w:jc w:val="center"/>
+              <w:rPr>
+                <w:rFonts w:ascii="Calibri" w:eastAsia="Times New Roman" w:hAnsi="Calibri" w:cs="Calibri"/>
+                <w:color w:val="000000"/>
+              </w:rPr>
+            </w:pPr>
+            <w:r>
+              <w:rPr>
+                <w:rFonts w:ascii="Calibri" w:eastAsia="Times New Roman" w:hAnsi="Calibri" w:cs="Calibri"/>
+                <w:color w:val="000000"/>
+              </w:rPr>
+              <w:t xml:space="preserve">9:00AM </w:t>
+            </w:r>
+          </w:p>
+        </w:tc>
+        <w:tc>
+          <w:tcPr>
+            <w:tcW w:w="1440" w:type="dxa"/>
+            <w:noWrap/>
+            <w:hideMark/>
+          </w:tcPr>
+          <w:p>
+            <w:pPr>
+              <w:jc w:val="center"/>
+              <w:rPr>
+                <w:rFonts w:ascii="Calibri" w:eastAsia="Times New Roman" w:hAnsi="Calibri" w:cs="Calibri"/>
+                <w:color w:val="000000"/>
+              </w:rPr>
+            </w:pPr>
+            <w:r>
+              <w:rPr>
+                <w:rFonts w:ascii="Calibri" w:eastAsia="Times New Roman" w:hAnsi="Calibri" w:cs="Calibri"/>
+                <w:color w:val="000000"/>
+              </w:rPr>
+              <w:t xml:space="preserve">4:00PM </w:t>
+            </w:r>
+          </w:p>
+        </w:tc>
+        <w:tc>
+          <w:tcPr>
+            <w:tcW w:w="5490" w:type="dxa"/>
+            <w:hideMark/>
+          </w:tcPr>
+          <w:p>
+            <w:pPr>
+              <w:rPr>
+                <w:rFonts w:ascii="Calibri" w:eastAsia="Times New Roman" w:hAnsi="Calibri" w:cs="Calibri"/>
+                <w:color w:val="000000"/>
+              </w:rPr>
+            </w:pPr>
+            <w:r>
+              <w:rPr>
+                <w:rFonts w:ascii="Calibri" w:eastAsia="Times New Roman" w:hAnsi="Calibri" w:cs="Calibri"/>
+                <w:color w:val="000000"/>
+              </w:rPr>
+              <w:t>• Watched 3 more videos</w:t>
+            </w:r>
+            <w:r>
+              <w:rPr>
+                <w:rFonts w:ascii="Calibri" w:eastAsia="Times New Roman" w:hAnsi="Calibri" w:cs="Calibri"/>
+                <w:color w:val="000000"/>
+              </w:rPr>
+              <w:br/>
+              <w:t>• Understood props, hooks, virtual DOM</w:t>
+            </w:r>
+            <w:r>
+              <w:rPr>
+                <w:rFonts w:ascii="Calibri" w:eastAsia="Times New Roman" w:hAnsi="Calibri" w:cs="Calibri"/>
+                <w:color w:val="000000"/>
+              </w:rPr>
+              <w:br/>
+              <w:t>• Build project to understand props</w:t>
+            </w:r>
+            <w:r>
+              <w:rPr>
+                <w:rFonts w:ascii="Calibri" w:eastAsia="Times New Roman" w:hAnsi="Calibri" w:cs="Calibri"/>
+                <w:color w:val="000000"/>
+              </w:rPr>
+              <w:br/>
+              <w:t>• Created prop drilling mini project</w:t>
+            </w:r>
+          </w:p>
+        </w:tc>
+      </w:tr>
+      <w:tr>
+        <w:trPr>
+          <w:trHeight w:val="2502"/>
+        </w:trPr>
+        <w:tc>
+          <w:tcPr>
+            <w:tcW w:w="648" w:type="dxa"/>
+            <w:noWrap/>
+            <w:hideMark/>
+          </w:tcPr>
+          <w:p>
+            <w:pPr>
+              <w:jc w:val="right"/>
+              <w:rPr>
+                <w:rFonts w:ascii="Calibri" w:eastAsia="Times New Roman" w:hAnsi="Calibri" w:cs="Calibri"/>
+                <w:color w:val="000000"/>
+              </w:rPr>
+            </w:pPr>
+            <w:r>
+              <w:rPr>
+                <w:rFonts w:ascii="Calibri" w:eastAsia="Times New Roman" w:hAnsi="Calibri" w:cs="Calibri"/>
+                <w:color w:val="000000"/>
+              </w:rPr>
+              <w:t>3</w:t>
+            </w:r>
+          </w:p>
+        </w:tc>
+        <w:tc>
+          <w:tcPr>
+            <w:tcW w:w="1440" w:type="dxa"/>
+            <w:noWrap/>
+            <w:hideMark/>
+          </w:tcPr>
+          <w:p>
+            <w:pPr>
+              <w:rPr>
+                <w:rFonts w:ascii="Calibri" w:eastAsia="Times New Roman" w:hAnsi="Calibri" w:cs="Calibri"/>
+                <w:color w:val="000000"/>
+              </w:rPr>
+            </w:pPr>
+            <w:r>
+              <w:rPr>
+                <w:rFonts w:ascii="Calibri" w:eastAsia="Times New Roman" w:hAnsi="Calibri" w:cs="Calibri"/>
+                <w:color w:val="000000"/>
+              </w:rPr>
+              <w:t>28/05/2025</w:t>
+            </w:r>
+          </w:p>
+        </w:tc>
+        <w:tc>
+          <w:tcPr>
+            <w:tcW w:w="1350" w:type="dxa"/>
+            <w:noWrap/>
+            <w:hideMark/>
+          </w:tcPr>
+          <w:p>
+            <w:pPr>
+              <w:jc w:val="center"/>
+              <w:rPr>
+                <w:rFonts w:ascii="Calibri" w:eastAsia="Times New Roman" w:hAnsi="Calibri" w:cs="Calibri"/>
+                <w:color w:val="000000"/>
+              </w:rPr>
+            </w:pPr>
+            <w:r>
+              <w:rPr>
+                <w:rFonts w:ascii="Calibri" w:eastAsia="Times New Roman" w:hAnsi="Calibri" w:cs="Calibri"/>
+                <w:color w:val="000000"/>
+              </w:rPr>
+              <w:t xml:space="preserve">9:00AM </w:t>
+            </w:r>
+          </w:p>
+        </w:tc>
+        <w:tc>
+          <w:tcPr>
+            <w:tcW w:w="1440" w:type="dxa"/>
+            <w:noWrap/>
+            <w:hideMark/>
+          </w:tcPr>
+          <w:p>
+            <w:pPr>
+              <w:jc w:val="center"/>
+              <w:rPr>
+                <w:rFonts w:ascii="Calibri" w:eastAsia="Times New Roman" w:hAnsi="Calibri" w:cs="Calibri"/>
+                <w:color w:val="000000"/>
+              </w:rPr>
+            </w:pPr>
+            <w:r>
+              <w:rPr>
+                <w:rFonts w:ascii="Calibri" w:eastAsia="Times New Roman" w:hAnsi="Calibri" w:cs="Calibri"/>
+                <w:color w:val="000000"/>
+              </w:rPr>
+              <w:t xml:space="preserve">4:00PM </w:t>
+            </w:r>
+          </w:p>
+        </w:tc>
+        <w:tc>
+          <w:tcPr>
+            <w:tcW w:w="5490" w:type="dxa"/>
+            <w:hideMark/>
+          </w:tcPr>
+          <w:p>
+            <w:pPr>
+              <w:rPr>
+                <w:rFonts w:ascii="Calibri" w:eastAsia="Times New Roman" w:hAnsi="Calibri" w:cs="Calibri"/>
+                <w:color w:val="000000"/>
+              </w:rPr>
+            </w:pPr>
+            <w:r>
+              <w:rPr>
+                <w:rFonts w:ascii="Calibri" w:eastAsia="Times New Roman" w:hAnsi="Calibri" w:cs="Calibri"/>
+                <w:color w:val="000000"/>
+              </w:rPr>
+              <w:t>• Watched 2 videos on conditional rendering and lists in React.</w:t>
+            </w:r>
+            <w:r>
+              <w:rPr>
+                <w:rFonts w:ascii="Calibri" w:eastAsia="Times New Roman" w:hAnsi="Calibri" w:cs="Calibri"/>
+                <w:color w:val="000000"/>
+              </w:rPr>
+              <w:br/>
+              <w:t>• Watched video about usesEffect, useCallback, useRef, etc hooks and understood implementation of it</w:t>
+            </w:r>
+            <w:r>
+              <w:rPr>
+                <w:rFonts w:ascii="Calibri" w:eastAsia="Times New Roman" w:hAnsi="Calibri" w:cs="Calibri"/>
+                <w:color w:val="000000"/>
+              </w:rPr>
+              <w:br/>
+              <w:t>• Build a basic bgcolor changer app</w:t>
+            </w:r>
+          </w:p>
+        </w:tc>
+      </w:tr>
+      <w:tr>
+        <w:trPr>
+          <w:trHeight w:val="1340"/>
+        </w:trPr>
+        <w:tc>
+          <w:tcPr>
+            <w:tcW w:w="648" w:type="dxa"/>
+            <w:noWrap/>
+            <w:hideMark/>
+          </w:tcPr>
+          <w:p>
+            <w:pPr>
+              <w:jc w:val="right"/>
+              <w:rPr>
+                <w:rFonts w:ascii="Calibri" w:eastAsia="Times New Roman" w:hAnsi="Calibri" w:cs="Calibri"/>
+                <w:color w:val="000000"/>
+              </w:rPr>
+            </w:pPr>
+            <w:r>
+              <w:rPr>
+                <w:rFonts w:ascii="Calibri" w:eastAsia="Times New Roman" w:hAnsi="Calibri" w:cs="Calibri"/>
+                <w:color w:val="000000"/>
+              </w:rPr>
+              <w:t>4</w:t>
+            </w:r>
+          </w:p>
+        </w:tc>
+        <w:tc>
+          <w:tcPr>
+            <w:tcW w:w="1440" w:type="dxa"/>
+            <w:noWrap/>
+            <w:hideMark/>
+          </w:tcPr>
+          <w:p>
+            <w:pPr>
+              <w:rPr>
+                <w:rFonts w:ascii="Calibri" w:eastAsia="Times New Roman" w:hAnsi="Calibri" w:cs="Calibri"/>
+                <w:color w:val="000000"/>
+              </w:rPr>
+            </w:pPr>
+            <w:r>
+              <w:rPr>
+                <w:rFonts w:ascii="Calibri" w:eastAsia="Times New Roman" w:hAnsi="Calibri" w:cs="Calibri"/>
+                <w:color w:val="000000"/>
+              </w:rPr>
+              <w:t>29/05/2025</w:t>
+            </w:r>
+          </w:p>
+        </w:tc>
+        <w:tc>
+          <w:tcPr>
+            <w:tcW w:w="1350" w:type="dxa"/>
+            <w:noWrap/>
+            <w:hideMark/>
+          </w:tcPr>
+          <w:p>
+            <w:pPr>
+              <w:jc w:val="center"/>
+              <w:rPr>
+                <w:rFonts w:ascii="Calibri" w:eastAsia="Times New Roman" w:hAnsi="Calibri" w:cs="Calibri"/>
+                <w:color w:val="000000"/>
+              </w:rPr>
+            </w:pPr>
+            <w:r>
+              <w:rPr>
+                <w:rFonts w:ascii="Calibri" w:eastAsia="Times New Roman" w:hAnsi="Calibri" w:cs="Calibri"/>
+                <w:color w:val="000000"/>
+              </w:rPr>
+              <w:t xml:space="preserve">9:00AM </w:t>
+            </w:r>
+          </w:p>
+        </w:tc>
+        <w:tc>
+          <w:tcPr>
+            <w:tcW w:w="1440" w:type="dxa"/>
+            <w:noWrap/>
+            <w:hideMark/>
+          </w:tcPr>
+          <w:p>
+            <w:pPr>
+              <w:jc w:val="center"/>
+              <w:rPr>
+                <w:rFonts w:ascii="Calibri" w:eastAsia="Times New Roman" w:hAnsi="Calibri" w:cs="Calibri"/>
+                <w:color w:val="000000"/>
+              </w:rPr>
+            </w:pPr>
+            <w:r>
+              <w:rPr>
+                <w:rFonts w:ascii="Calibri" w:eastAsia="Times New Roman" w:hAnsi="Calibri" w:cs="Calibri"/>
+                <w:color w:val="000000"/>
+              </w:rPr>
+              <w:t xml:space="preserve">4:00PM </w:t>
+            </w:r>
+          </w:p>
+        </w:tc>
+        <w:tc>
+          <w:tcPr>
+            <w:tcW w:w="5490" w:type="dxa"/>
+            <w:hideMark/>
+          </w:tcPr>
+          <w:p>
+            <w:pPr>
+              <w:rPr>
+                <w:rFonts w:ascii="Calibri" w:eastAsia="Times New Roman" w:hAnsi="Calibri" w:cs="Calibri"/>
+                <w:color w:val="000000"/>
+              </w:rPr>
+            </w:pPr>
+            <w:r>
+              <w:rPr>
+                <w:rFonts w:ascii="Calibri" w:eastAsia="Times New Roman" w:hAnsi="Calibri" w:cs="Calibri"/>
+                <w:color w:val="000000"/>
+              </w:rPr>
+              <w:t>• Watched video about custom hooks</w:t>
+            </w:r>
+            <w:r>
+              <w:rPr>
+                <w:rFonts w:ascii="Calibri" w:eastAsia="Times New Roman" w:hAnsi="Calibri" w:cs="Calibri"/>
+                <w:color w:val="000000"/>
+              </w:rPr>
+              <w:br/>
+              <w:t>• Learned react router, watched crash course of it</w:t>
+            </w:r>
+            <w:r>
+              <w:rPr>
+                <w:rFonts w:ascii="Calibri" w:eastAsia="Times New Roman" w:hAnsi="Calibri" w:cs="Calibri"/>
+                <w:color w:val="000000"/>
+              </w:rPr>
+              <w:br/>
+              <w:t>• Build a password generator web app</w:t>
+            </w:r>
+            <w:r>
+              <w:rPr>
+                <w:rFonts w:ascii="Calibri" w:eastAsia="Times New Roman" w:hAnsi="Calibri" w:cs="Calibri"/>
+                <w:color w:val="000000"/>
+              </w:rPr>
+              <w:br/>
+              <w:t>• Build a mini project about currency converter</w:t>
+            </w:r>
+          </w:p>
+        </w:tc>
+      </w:tr>
+      <w:tr>
+        <w:trPr>
+          <w:trHeight w:val="1340"/>
+        </w:trPr>
+        <w:tc>
+          <w:tcPr>
+            <w:tcW w:w="648" w:type="dxa"/>
+            <w:noWrap/>
+            <w:hideMark/>
+          </w:tcPr>
+          <w:p>
+            <w:pPr>
+              <w:jc w:val="right"/>
+              <w:rPr>
+                <w:rFonts w:ascii="Calibri" w:eastAsia="Times New Roman" w:hAnsi="Calibri" w:cs="Calibri"/>
+                <w:color w:val="000000"/>
+              </w:rPr>
+            </w:pPr>
+            <w:r>
+              <w:rPr>
+                <w:rFonts w:ascii="Calibri" w:eastAsia="Times New Roman" w:hAnsi="Calibri" w:cs="Calibri"/>
+                <w:color w:val="000000"/>
+              </w:rPr>
+              <w:lastRenderedPageBreak/>
+              <w:t>5</w:t>
+            </w:r>
+          </w:p>
+        </w:tc>
+        <w:tc>
+          <w:tcPr>
+            <w:tcW w:w="1440" w:type="dxa"/>
+            <w:noWrap/>
+            <w:hideMark/>
+          </w:tcPr>
+          <w:p>
+            <w:pPr>
+              <w:rPr>
+                <w:rFonts w:ascii="Calibri" w:eastAsia="Times New Roman" w:hAnsi="Calibri" w:cs="Calibri"/>
+                <w:color w:val="000000"/>
+              </w:rPr>
+            </w:pPr>
+            <w:r>
+              <w:rPr>
+                <w:rFonts w:ascii="Calibri" w:eastAsia="Times New Roman" w:hAnsi="Calibri" w:cs="Calibri"/>
+                <w:color w:val="000000"/>
+              </w:rPr>
+              <w:t>30/05/2025</w:t>
+            </w:r>
+          </w:p>
+        </w:tc>
+        <w:tc>
+          <w:tcPr>
+            <w:tcW w:w="1350" w:type="dxa"/>
+            <w:noWrap/>
+            <w:hideMark/>
+          </w:tcPr>
+          <w:p>
+            <w:pPr>
+              <w:jc w:val="center"/>
+              <w:rPr>
+                <w:rFonts w:ascii="Calibri" w:eastAsia="Times New Roman" w:hAnsi="Calibri" w:cs="Calibri"/>
+                <w:color w:val="000000"/>
+              </w:rPr>
+            </w:pPr>
+            <w:r>
+              <w:rPr>
+                <w:rFonts w:ascii="Calibri" w:eastAsia="Times New Roman" w:hAnsi="Calibri" w:cs="Calibri"/>
+                <w:color w:val="000000"/>
+              </w:rPr>
+              <w:t xml:space="preserve">9:00AM </w:t>
+            </w:r>
+          </w:p>
+        </w:tc>
+        <w:tc>
+          <w:tcPr>
+            <w:tcW w:w="1440" w:type="dxa"/>
+            <w:noWrap/>
+            <w:hideMark/>
+          </w:tcPr>
+          <w:p>
+            <w:pPr>
+              <w:jc w:val="center"/>
+              <w:rPr>
+                <w:rFonts w:ascii="Calibri" w:eastAsia="Times New Roman" w:hAnsi="Calibri" w:cs="Calibri"/>
+                <w:color w:val="000000"/>
+              </w:rPr>
+            </w:pPr>
+            <w:r>
+              <w:rPr>
+                <w:rFonts w:ascii="Calibri" w:eastAsia="Times New Roman" w:hAnsi="Calibri" w:cs="Calibri"/>
+                <w:color w:val="000000"/>
+              </w:rPr>
+              <w:t xml:space="preserve">4:00PM </w:t>
+            </w:r>
+          </w:p>
+        </w:tc>
+        <w:tc>
+          <w:tcPr>
+            <w:tcW w:w="5490" w:type="dxa"/>
+            <w:hideMark/>
+          </w:tcPr>
+          <w:p>
+            <w:pPr>
+              <w:rPr>
+                <w:rFonts w:ascii="Calibri" w:eastAsia="Times New Roman" w:hAnsi="Calibri" w:cs="Calibri"/>
+                <w:color w:val="000000"/>
+              </w:rPr>
+            </w:pPr>
+            <w:r>
+              <w:rPr>
+                <w:rFonts w:ascii="Calibri" w:eastAsia="Times New Roman" w:hAnsi="Calibri" w:cs="Calibri"/>
+                <w:color w:val="000000"/>
+              </w:rPr>
+              <w:t>• Completed currency converter mini project,</w:t>
+            </w:r>
+            <w:r>
+              <w:rPr>
+                <w:rFonts w:ascii="Calibri" w:eastAsia="Times New Roman" w:hAnsi="Calibri" w:cs="Calibri"/>
+                <w:color w:val="000000"/>
+              </w:rPr>
+              <w:br w:type="page"/>
+              <w:t>• Fetched real time price of currencies and converter it</w:t>
+            </w:r>
+            <w:r>
+              <w:rPr>
+                <w:rFonts w:ascii="Calibri" w:eastAsia="Times New Roman" w:hAnsi="Calibri" w:cs="Calibri"/>
+                <w:color w:val="000000"/>
+              </w:rPr>
+              <w:br w:type="page"/>
+              <w:t>• Watched video about react router dom</w:t>
+            </w:r>
+            <w:r>
+              <w:rPr>
+                <w:rFonts w:ascii="Calibri" w:eastAsia="Times New Roman" w:hAnsi="Calibri" w:cs="Calibri"/>
+                <w:color w:val="000000"/>
+              </w:rPr>
+              <w:br w:type="page"/>
+              <w:t>• Build a mini project to understand working of react router dom</w:t>
+            </w:r>
+          </w:p>
+        </w:tc>
+      </w:tr>
+      <w:tr>
+        <w:trPr>
+          <w:trHeight w:val="980"/>
+        </w:trPr>
+        <w:tc>
+          <w:tcPr>
+            <w:tcW w:w="648" w:type="dxa"/>
+            <w:noWrap/>
+            <w:hideMark/>
+          </w:tcPr>
+          <w:p>
+            <w:pPr>
+              <w:jc w:val="right"/>
+              <w:rPr>
+                <w:rFonts w:ascii="Calibri" w:eastAsia="Times New Roman" w:hAnsi="Calibri" w:cs="Calibri"/>
+                <w:color w:val="000000"/>
+              </w:rPr>
+            </w:pPr>
+            <w:r>
+              <w:rPr>
+                <w:rFonts w:ascii="Calibri" w:eastAsia="Times New Roman" w:hAnsi="Calibri" w:cs="Calibri"/>
+                <w:color w:val="000000"/>
+              </w:rPr>
+              <w:t>6</w:t>
+            </w:r>
+          </w:p>
+        </w:tc>
+        <w:tc>
+          <w:tcPr>
+            <w:tcW w:w="1440" w:type="dxa"/>
+            <w:noWrap/>
+            <w:hideMark/>
+          </w:tcPr>
+          <w:p>
+            <w:pPr>
+              <w:rPr>
+                <w:rFonts w:ascii="Calibri" w:eastAsia="Times New Roman" w:hAnsi="Calibri" w:cs="Calibri"/>
+                <w:color w:val="000000"/>
+              </w:rPr>
+            </w:pPr>
+            <w:r>
+              <w:rPr>
+                <w:rFonts w:ascii="Calibri" w:eastAsia="Times New Roman" w:hAnsi="Calibri" w:cs="Calibri"/>
+                <w:color w:val="000000"/>
+              </w:rPr>
+              <w:t>31/05/2025</w:t>
+            </w:r>
+          </w:p>
+        </w:tc>
+        <w:tc>
+          <w:tcPr>
+            <w:tcW w:w="1350" w:type="dxa"/>
+            <w:noWrap/>
+            <w:hideMark/>
+          </w:tcPr>
+          <w:p>
+            <w:pPr>
+              <w:jc w:val="center"/>
+              <w:rPr>
+                <w:rFonts w:ascii="Calibri" w:eastAsia="Times New Roman" w:hAnsi="Calibri" w:cs="Calibri"/>
+                <w:color w:val="000000"/>
+              </w:rPr>
+            </w:pPr>
+            <w:r>
+              <w:rPr>
+                <w:rFonts w:ascii="Calibri" w:eastAsia="Times New Roman" w:hAnsi="Calibri" w:cs="Calibri"/>
+                <w:color w:val="000000"/>
+              </w:rPr>
+              <w:t xml:space="preserve">9:00AM </w:t>
+            </w:r>
+          </w:p>
+        </w:tc>
+        <w:tc>
+          <w:tcPr>
+            <w:tcW w:w="1440" w:type="dxa"/>
+            <w:noWrap/>
+            <w:hideMark/>
+          </w:tcPr>
+          <w:p>
+            <w:pPr>
+              <w:jc w:val="center"/>
+              <w:rPr>
+                <w:rFonts w:ascii="Calibri" w:eastAsia="Times New Roman" w:hAnsi="Calibri" w:cs="Calibri"/>
+                <w:color w:val="000000"/>
+              </w:rPr>
+            </w:pPr>
+            <w:r>
+              <w:rPr>
+                <w:rFonts w:ascii="Calibri" w:eastAsia="Times New Roman" w:hAnsi="Calibri" w:cs="Calibri"/>
+                <w:color w:val="000000"/>
+              </w:rPr>
+              <w:t xml:space="preserve">4:00PM </w:t>
+            </w:r>
+          </w:p>
+        </w:tc>
+        <w:tc>
+          <w:tcPr>
+            <w:tcW w:w="5490" w:type="dxa"/>
+            <w:hideMark/>
+          </w:tcPr>
+          <w:p>
+            <w:pPr>
+              <w:rPr>
+                <w:rFonts w:ascii="Calibri" w:eastAsia="Times New Roman" w:hAnsi="Calibri" w:cs="Calibri"/>
+                <w:color w:val="000000"/>
+              </w:rPr>
+            </w:pPr>
+            <w:r>
+              <w:rPr>
+                <w:rFonts w:ascii="Calibri" w:eastAsia="Times New Roman" w:hAnsi="Calibri" w:cs="Calibri"/>
+                <w:color w:val="000000"/>
+              </w:rPr>
+              <w:t>• Completed react router mini project</w:t>
+            </w:r>
+            <w:r>
+              <w:rPr>
+                <w:rFonts w:ascii="Calibri" w:eastAsia="Times New Roman" w:hAnsi="Calibri" w:cs="Calibri"/>
+                <w:color w:val="000000"/>
+              </w:rPr>
+              <w:br/>
+              <w:t>• Watched video about context API</w:t>
+            </w:r>
+            <w:r>
+              <w:rPr>
+                <w:rFonts w:ascii="Calibri" w:eastAsia="Times New Roman" w:hAnsi="Calibri" w:cs="Calibri"/>
+                <w:color w:val="000000"/>
+              </w:rPr>
+              <w:br/>
+              <w:t>• Build a mini project to understood context API working</w:t>
+            </w:r>
+          </w:p>
+        </w:tc>
+      </w:tr>
+      <w:tr>
+        <w:trPr>
+          <w:trHeight w:val="800"/>
+        </w:trPr>
+        <w:tc>
+          <w:tcPr>
+            <w:tcW w:w="648" w:type="dxa"/>
+            <w:noWrap/>
+            <w:hideMark/>
+          </w:tcPr>
+          <w:p>
+            <w:pPr>
+              <w:jc w:val="right"/>
+              <w:rPr>
+                <w:rFonts w:ascii="Calibri" w:eastAsia="Times New Roman" w:hAnsi="Calibri" w:cs="Calibri"/>
+                <w:color w:val="000000"/>
+              </w:rPr>
+            </w:pPr>
+            <w:r>
+              <w:rPr>
+                <w:rFonts w:ascii="Calibri" w:eastAsia="Times New Roman" w:hAnsi="Calibri" w:cs="Calibri"/>
+                <w:color w:val="000000"/>
+              </w:rPr>
+              <w:t>7</w:t>
+            </w:r>
+          </w:p>
+        </w:tc>
+        <w:tc>
+          <w:tcPr>
+            <w:tcW w:w="1440" w:type="dxa"/>
+            <w:noWrap/>
+            <w:hideMark/>
+          </w:tcPr>
+          <w:p>
+            <w:pPr>
+              <w:jc w:val="right"/>
+              <w:rPr>
+                <w:rFonts w:ascii="Calibri" w:eastAsia="Times New Roman" w:hAnsi="Calibri" w:cs="Calibri"/>
+                <w:color w:val="000000"/>
+              </w:rPr>
+            </w:pPr>
+            <w:r>
+              <w:rPr>
+                <w:rFonts w:ascii="Calibri" w:eastAsia="Times New Roman" w:hAnsi="Calibri" w:cs="Calibri"/>
+                <w:color w:val="000000"/>
+              </w:rPr>
+              <w:t>1/6/2025</w:t>
+            </w:r>
+          </w:p>
+        </w:tc>
+        <w:tc>
+          <w:tcPr>
+            <w:tcW w:w="1350" w:type="dxa"/>
+            <w:noWrap/>
+            <w:hideMark/>
+          </w:tcPr>
+          <w:p>
+            <w:pPr>
+              <w:jc w:val="center"/>
+              <w:rPr>
+                <w:rFonts w:ascii="Calibri" w:eastAsia="Times New Roman" w:hAnsi="Calibri" w:cs="Calibri"/>
+                <w:color w:val="000000"/>
+              </w:rPr>
+            </w:pPr>
+            <w:r>
+              <w:rPr>
+                <w:rFonts w:ascii="Calibri" w:eastAsia="Times New Roman" w:hAnsi="Calibri" w:cs="Calibri"/>
+                <w:color w:val="000000"/>
+              </w:rPr>
+              <w:t xml:space="preserve">9:00AM </w:t>
+            </w:r>
+          </w:p>
+        </w:tc>
+        <w:tc>
+          <w:tcPr>
+            <w:tcW w:w="1440" w:type="dxa"/>
+            <w:noWrap/>
+            <w:hideMark/>
+          </w:tcPr>
+          <w:p>
+            <w:pPr>
+              <w:jc w:val="center"/>
+              <w:rPr>
+                <w:rFonts w:ascii="Calibri" w:eastAsia="Times New Roman" w:hAnsi="Calibri" w:cs="Calibri"/>
+                <w:color w:val="000000"/>
+              </w:rPr>
+            </w:pPr>
+            <w:r>
+              <w:rPr>
+                <w:rFonts w:ascii="Calibri" w:eastAsia="Times New Roman" w:hAnsi="Calibri" w:cs="Calibri"/>
+                <w:color w:val="000000"/>
+              </w:rPr>
+              <w:t xml:space="preserve">4:00PM </w:t>
+            </w:r>
+          </w:p>
+        </w:tc>
+        <w:tc>
+          <w:tcPr>
+            <w:tcW w:w="5490" w:type="dxa"/>
+            <w:hideMark/>
+          </w:tcPr>
+          <w:p>
+            <w:pPr>
+              <w:rPr>
+                <w:rFonts w:ascii="Calibri" w:eastAsia="Times New Roman" w:hAnsi="Calibri" w:cs="Calibri"/>
+                <w:color w:val="000000"/>
+              </w:rPr>
+            </w:pPr>
+            <w:r>
+              <w:rPr>
+                <w:rFonts w:ascii="Calibri" w:eastAsia="Times New Roman" w:hAnsi="Calibri" w:cs="Calibri"/>
+                <w:color w:val="000000"/>
+              </w:rPr>
+              <w:t>• Revised topics of context API</w:t>
+            </w:r>
+            <w:r>
+              <w:rPr>
+                <w:rFonts w:ascii="Calibri" w:eastAsia="Times New Roman" w:hAnsi="Calibri" w:cs="Calibri"/>
+                <w:color w:val="000000"/>
+              </w:rPr>
+              <w:br/>
+              <w:t>• Build a theme switcher ( dark mode and light mode)</w:t>
+            </w:r>
+          </w:p>
+        </w:tc>
+      </w:tr>
+      <w:tr>
+        <w:trPr>
+          <w:trHeight w:val="1520"/>
+        </w:trPr>
+        <w:tc>
+          <w:tcPr>
+            <w:tcW w:w="648" w:type="dxa"/>
+            <w:noWrap/>
+            <w:hideMark/>
+          </w:tcPr>
+          <w:p>
+            <w:pPr>
+              <w:jc w:val="right"/>
+              <w:rPr>
+                <w:rFonts w:ascii="Calibri" w:eastAsia="Times New Roman" w:hAnsi="Calibri" w:cs="Calibri"/>
+                <w:color w:val="000000"/>
+              </w:rPr>
+            </w:pPr>
+            <w:r>
+              <w:rPr>
+                <w:rFonts w:ascii="Calibri" w:eastAsia="Times New Roman" w:hAnsi="Calibri" w:cs="Calibri"/>
+                <w:color w:val="000000"/>
+              </w:rPr>
+              <w:t>8</w:t>
+            </w:r>
+          </w:p>
+        </w:tc>
+        <w:tc>
+          <w:tcPr>
+            <w:tcW w:w="1440" w:type="dxa"/>
+            <w:noWrap/>
+            <w:hideMark/>
+          </w:tcPr>
+          <w:p>
+            <w:pPr>
+              <w:jc w:val="right"/>
+              <w:rPr>
+                <w:rFonts w:ascii="Calibri" w:eastAsia="Times New Roman" w:hAnsi="Calibri" w:cs="Calibri"/>
+                <w:color w:val="000000"/>
+              </w:rPr>
+            </w:pPr>
+            <w:r>
+              <w:rPr>
+                <w:rFonts w:ascii="Calibri" w:eastAsia="Times New Roman" w:hAnsi="Calibri" w:cs="Calibri"/>
+                <w:color w:val="000000"/>
+              </w:rPr>
+              <w:t>2/6/2025</w:t>
+            </w:r>
+          </w:p>
+        </w:tc>
+        <w:tc>
+          <w:tcPr>
+            <w:tcW w:w="1350" w:type="dxa"/>
+            <w:noWrap/>
+            <w:hideMark/>
+          </w:tcPr>
+          <w:p>
+            <w:pPr>
+              <w:jc w:val="center"/>
+              <w:rPr>
+                <w:rFonts w:ascii="Calibri" w:eastAsia="Times New Roman" w:hAnsi="Calibri" w:cs="Calibri"/>
+                <w:color w:val="000000"/>
+              </w:rPr>
+            </w:pPr>
+            <w:r>
+              <w:rPr>
+                <w:rFonts w:ascii="Calibri" w:eastAsia="Times New Roman" w:hAnsi="Calibri" w:cs="Calibri"/>
+                <w:color w:val="000000"/>
+              </w:rPr>
+              <w:t xml:space="preserve">9:00AM </w:t>
+            </w:r>
+          </w:p>
+        </w:tc>
+        <w:tc>
+          <w:tcPr>
+            <w:tcW w:w="1440" w:type="dxa"/>
+            <w:noWrap/>
+            <w:hideMark/>
+          </w:tcPr>
+          <w:p>
+            <w:pPr>
+              <w:jc w:val="center"/>
+              <w:rPr>
+                <w:rFonts w:ascii="Calibri" w:eastAsia="Times New Roman" w:hAnsi="Calibri" w:cs="Calibri"/>
+                <w:color w:val="000000"/>
+              </w:rPr>
+            </w:pPr>
+            <w:r>
+              <w:rPr>
+                <w:rFonts w:ascii="Calibri" w:eastAsia="Times New Roman" w:hAnsi="Calibri" w:cs="Calibri"/>
+                <w:color w:val="000000"/>
+              </w:rPr>
+              <w:t xml:space="preserve">4:00PM </w:t>
+            </w:r>
+          </w:p>
+        </w:tc>
+        <w:tc>
+          <w:tcPr>
+            <w:tcW w:w="5490" w:type="dxa"/>
+            <w:hideMark/>
+          </w:tcPr>
+          <w:p>
+            <w:pPr>
+              <w:pStyle w:val="ListParagraph"/>
+              <w:numPr>
+                <w:ilvl w:val="0"/>
+                <w:numId w:val="9"/>
+              </w:numPr>
+              <w:ind w:left="256" w:hanging="150"/>
+              <w:rPr>
+                <w:rFonts w:ascii="Calibri" w:eastAsia="Times New Roman" w:hAnsi="Calibri" w:cs="Calibri"/>
+                <w:color w:val="000000"/>
+              </w:rPr>
+            </w:pPr>
+            <w:r>
+              <w:rPr>
+                <w:rFonts w:ascii="Calibri" w:eastAsia="Times New Roman" w:hAnsi="Calibri" w:cs="Calibri"/>
+                <w:color w:val="000000"/>
+              </w:rPr>
+              <w:t>wathced hitesh sir mega project 3-4 videos ( approx duration 60 min)</w:t>
+            </w:r>
+          </w:p>
+          <w:p>
+            <w:pPr>
+              <w:pStyle w:val="ListParagraph"/>
+              <w:numPr>
+                <w:ilvl w:val="0"/>
+                <w:numId w:val="9"/>
+              </w:numPr>
+              <w:ind w:left="256" w:hanging="150"/>
+              <w:rPr>
+                <w:rFonts w:ascii="Calibri" w:eastAsia="Times New Roman" w:hAnsi="Calibri" w:cs="Calibri"/>
+                <w:color w:val="000000"/>
+              </w:rPr>
+            </w:pPr>
+            <w:r>
+              <w:rPr>
+                <w:rFonts w:ascii="Calibri" w:eastAsia="Times New Roman" w:hAnsi="Calibri" w:cs="Calibri"/>
+                <w:color w:val="000000"/>
+              </w:rPr>
+              <w:t>reasearched about blog website design and UI from different articles and website</w:t>
+            </w:r>
+          </w:p>
+          <w:p>
+            <w:pPr>
+              <w:pStyle w:val="ListParagraph"/>
+              <w:numPr>
+                <w:ilvl w:val="0"/>
+                <w:numId w:val="9"/>
+              </w:numPr>
+              <w:ind w:left="256" w:hanging="150"/>
+              <w:rPr>
+                <w:rFonts w:ascii="Calibri" w:eastAsia="Times New Roman" w:hAnsi="Calibri" w:cs="Calibri"/>
+                <w:color w:val="000000"/>
+              </w:rPr>
+            </w:pPr>
+            <w:r>
+              <w:rPr>
+                <w:rFonts w:ascii="Calibri" w:eastAsia="Times New Roman" w:hAnsi="Calibri" w:cs="Calibri"/>
+                <w:color w:val="000000"/>
+              </w:rPr>
+              <w:t>e.g. mobbins</w:t>
+            </w:r>
+          </w:p>
+        </w:tc>
+      </w:tr>
+      <w:tr>
+        <w:trPr>
+          <w:trHeight w:val="2060"/>
+        </w:trPr>
+        <w:tc>
+          <w:tcPr>
+            <w:tcW w:w="648" w:type="dxa"/>
+            <w:noWrap/>
+            <w:hideMark/>
+          </w:tcPr>
+          <w:p>
+            <w:pPr>
+              <w:jc w:val="right"/>
+              <w:rPr>
+                <w:rFonts w:ascii="Calibri" w:eastAsia="Times New Roman" w:hAnsi="Calibri" w:cs="Calibri"/>
+                <w:color w:val="000000"/>
+              </w:rPr>
+            </w:pPr>
+            <w:r>
+              <w:rPr>
+                <w:rFonts w:ascii="Calibri" w:eastAsia="Times New Roman" w:hAnsi="Calibri" w:cs="Calibri"/>
+                <w:color w:val="000000"/>
+              </w:rPr>
+              <w:t>9</w:t>
+            </w:r>
+          </w:p>
+        </w:tc>
+        <w:tc>
+          <w:tcPr>
+            <w:tcW w:w="1440" w:type="dxa"/>
+            <w:noWrap/>
+            <w:hideMark/>
+          </w:tcPr>
+          <w:p>
+            <w:pPr>
+              <w:jc w:val="right"/>
+              <w:rPr>
+                <w:rFonts w:ascii="Calibri" w:eastAsia="Times New Roman" w:hAnsi="Calibri" w:cs="Calibri"/>
+                <w:color w:val="000000"/>
+              </w:rPr>
+            </w:pPr>
+            <w:r>
+              <w:rPr>
+                <w:rFonts w:ascii="Calibri" w:eastAsia="Times New Roman" w:hAnsi="Calibri" w:cs="Calibri"/>
+                <w:color w:val="000000"/>
+              </w:rPr>
+              <w:t>3/6/2025</w:t>
+            </w:r>
+          </w:p>
+        </w:tc>
+        <w:tc>
+          <w:tcPr>
+            <w:tcW w:w="1350" w:type="dxa"/>
+            <w:noWrap/>
+            <w:hideMark/>
+          </w:tcPr>
+          <w:p>
+            <w:pPr>
+              <w:jc w:val="center"/>
+              <w:rPr>
+                <w:rFonts w:ascii="Calibri" w:eastAsia="Times New Roman" w:hAnsi="Calibri" w:cs="Calibri"/>
+                <w:color w:val="000000"/>
+              </w:rPr>
+            </w:pPr>
+            <w:r>
+              <w:rPr>
+                <w:rFonts w:ascii="Calibri" w:eastAsia="Times New Roman" w:hAnsi="Calibri" w:cs="Calibri"/>
+                <w:color w:val="000000"/>
+              </w:rPr>
+              <w:t xml:space="preserve">9:00AM </w:t>
+            </w:r>
+          </w:p>
+        </w:tc>
+        <w:tc>
+          <w:tcPr>
+            <w:tcW w:w="1440" w:type="dxa"/>
+            <w:noWrap/>
+            <w:hideMark/>
+          </w:tcPr>
+          <w:p>
+            <w:pPr>
+              <w:jc w:val="center"/>
+              <w:rPr>
+                <w:rFonts w:ascii="Calibri" w:eastAsia="Times New Roman" w:hAnsi="Calibri" w:cs="Calibri"/>
+                <w:color w:val="000000"/>
+              </w:rPr>
+            </w:pPr>
+            <w:r>
+              <w:rPr>
+                <w:rFonts w:ascii="Calibri" w:eastAsia="Times New Roman" w:hAnsi="Calibri" w:cs="Calibri"/>
+                <w:color w:val="000000"/>
+              </w:rPr>
+              <w:t xml:space="preserve">4:00PM </w:t>
+            </w:r>
+          </w:p>
+        </w:tc>
+        <w:tc>
+          <w:tcPr>
+            <w:tcW w:w="5490" w:type="dxa"/>
+            <w:hideMark/>
+          </w:tcPr>
+          <w:p>
+            <w:pPr>
+              <w:pStyle w:val="ListParagraph"/>
+              <w:numPr>
+                <w:ilvl w:val="0"/>
+                <w:numId w:val="9"/>
+              </w:numPr>
+              <w:spacing w:after="200" w:line="276" w:lineRule="auto"/>
+              <w:ind w:left="256" w:hanging="150"/>
+              <w:rPr>
+                <w:rFonts w:ascii="Calibri" w:eastAsia="Times New Roman" w:hAnsi="Calibri" w:cs="Calibri"/>
+                <w:color w:val="000000"/>
+              </w:rPr>
+            </w:pPr>
+            <w:r>
+              <w:rPr>
+                <w:rFonts w:ascii="Calibri" w:eastAsia="Times New Roman" w:hAnsi="Calibri" w:cs="Calibri"/>
+                <w:color w:val="000000"/>
+              </w:rPr>
+              <w:t>Reviewed more than 10+ website to make a wise design to develop a personal portfolio website from different websites</w:t>
+            </w:r>
+          </w:p>
+          <w:p>
+            <w:pPr>
+              <w:pStyle w:val="ListParagraph"/>
+              <w:numPr>
+                <w:ilvl w:val="0"/>
+                <w:numId w:val="9"/>
+              </w:numPr>
+              <w:spacing w:after="200" w:line="276" w:lineRule="auto"/>
+              <w:ind w:left="256" w:hanging="150"/>
+              <w:rPr>
+                <w:rFonts w:ascii="Calibri" w:eastAsia="Times New Roman" w:hAnsi="Calibri" w:cs="Calibri"/>
+                <w:color w:val="000000"/>
+              </w:rPr>
+            </w:pPr>
+            <w:r>
+              <w:rPr>
+                <w:rFonts w:ascii="Calibri" w:eastAsia="Times New Roman" w:hAnsi="Calibri" w:cs="Calibri"/>
+                <w:color w:val="000000"/>
+              </w:rPr>
+              <w:t>Gathered info and made it well professional info to showcase personal portfolio website</w:t>
+            </w:r>
+          </w:p>
+          <w:p>
+            <w:pPr>
+              <w:pStyle w:val="ListParagraph"/>
+              <w:numPr>
+                <w:ilvl w:val="0"/>
+                <w:numId w:val="9"/>
+              </w:numPr>
+              <w:spacing w:after="200" w:line="276" w:lineRule="auto"/>
+              <w:ind w:left="256" w:hanging="150"/>
+              <w:rPr>
+                <w:rFonts w:ascii="Calibri" w:eastAsia="Times New Roman" w:hAnsi="Calibri" w:cs="Calibri"/>
+                <w:color w:val="000000"/>
+              </w:rPr>
+            </w:pPr>
+            <w:r>
+              <w:rPr>
+                <w:rFonts w:ascii="Calibri" w:eastAsia="Times New Roman" w:hAnsi="Calibri" w:cs="Calibri"/>
+                <w:color w:val="000000"/>
+              </w:rPr>
+              <w:t>Started development of personal portfolio website</w:t>
+            </w:r>
+          </w:p>
+        </w:tc>
+      </w:tr>
+      <w:tr>
+        <w:trPr>
+          <w:trHeight w:val="1223"/>
+        </w:trPr>
+        <w:tc>
+          <w:tcPr>
+            <w:tcW w:w="648" w:type="dxa"/>
+            <w:noWrap/>
+            <w:hideMark/>
+          </w:tcPr>
+          <w:p>
+            <w:pPr>
+              <w:jc w:val="right"/>
+              <w:rPr>
+                <w:rFonts w:ascii="Calibri" w:eastAsia="Times New Roman" w:hAnsi="Calibri" w:cs="Calibri"/>
+                <w:color w:val="000000"/>
+              </w:rPr>
+            </w:pPr>
+            <w:r>
+              <w:rPr>
+                <w:rFonts w:ascii="Calibri" w:eastAsia="Times New Roman" w:hAnsi="Calibri" w:cs="Calibri"/>
+                <w:color w:val="000000"/>
+              </w:rPr>
+              <w:t>10</w:t>
+            </w:r>
+          </w:p>
+        </w:tc>
+        <w:tc>
+          <w:tcPr>
+            <w:tcW w:w="1440" w:type="dxa"/>
+            <w:noWrap/>
+            <w:hideMark/>
+          </w:tcPr>
+          <w:p>
+            <w:pPr>
+              <w:jc w:val="right"/>
+              <w:rPr>
+                <w:rFonts w:ascii="Calibri" w:eastAsia="Times New Roman" w:hAnsi="Calibri" w:cs="Calibri"/>
+                <w:color w:val="000000"/>
+              </w:rPr>
+            </w:pPr>
+            <w:r>
+              <w:rPr>
+                <w:rFonts w:ascii="Calibri" w:eastAsia="Times New Roman" w:hAnsi="Calibri" w:cs="Calibri"/>
+                <w:color w:val="000000"/>
+              </w:rPr>
+              <w:t>4/6/2025</w:t>
+            </w:r>
+          </w:p>
+        </w:tc>
+        <w:tc>
+          <w:tcPr>
+            <w:tcW w:w="1350" w:type="dxa"/>
+            <w:noWrap/>
+            <w:hideMark/>
+          </w:tcPr>
+          <w:p>
+            <w:pPr>
+              <w:jc w:val="center"/>
+              <w:rPr>
+                <w:rFonts w:ascii="Calibri" w:eastAsia="Times New Roman" w:hAnsi="Calibri" w:cs="Calibri"/>
+                <w:color w:val="000000"/>
+              </w:rPr>
+            </w:pPr>
+            <w:r>
+              <w:rPr>
+                <w:rFonts w:ascii="Calibri" w:eastAsia="Times New Roman" w:hAnsi="Calibri" w:cs="Calibri"/>
+                <w:color w:val="000000"/>
+              </w:rPr>
+              <w:t xml:space="preserve">9:00AM </w:t>
+            </w:r>
+          </w:p>
+        </w:tc>
+        <w:tc>
+          <w:tcPr>
+            <w:tcW w:w="1440" w:type="dxa"/>
+            <w:noWrap/>
+            <w:hideMark/>
+          </w:tcPr>
+          <w:p>
+            <w:pPr>
+              <w:jc w:val="center"/>
+              <w:rPr>
+                <w:rFonts w:ascii="Calibri" w:eastAsia="Times New Roman" w:hAnsi="Calibri" w:cs="Calibri"/>
+                <w:color w:val="000000"/>
+              </w:rPr>
+            </w:pPr>
+            <w:r>
+              <w:rPr>
+                <w:rFonts w:ascii="Calibri" w:eastAsia="Times New Roman" w:hAnsi="Calibri" w:cs="Calibri"/>
+                <w:color w:val="000000"/>
+              </w:rPr>
+              <w:t xml:space="preserve">4:00PM </w:t>
+            </w:r>
+          </w:p>
+        </w:tc>
+        <w:tc>
+          <w:tcPr>
+            <w:tcW w:w="5490" w:type="dxa"/>
+            <w:hideMark/>
+          </w:tcPr>
+          <w:p>
+            <w:pPr>
+              <w:pStyle w:val="ListParagraph"/>
+              <w:numPr>
+                <w:ilvl w:val="0"/>
+                <w:numId w:val="9"/>
+              </w:numPr>
+              <w:ind w:left="256" w:hanging="150"/>
+              <w:rPr>
+                <w:rFonts w:ascii="Calibri" w:eastAsia="Times New Roman" w:hAnsi="Calibri" w:cs="Calibri"/>
+                <w:color w:val="000000"/>
+              </w:rPr>
+            </w:pPr>
+            <w:r>
+              <w:rPr>
+                <w:rFonts w:ascii="Calibri" w:eastAsia="Times New Roman" w:hAnsi="Calibri" w:cs="Calibri"/>
+                <w:color w:val="000000"/>
+              </w:rPr>
+              <w:t>Completed development of personal portfolio website</w:t>
+            </w:r>
+          </w:p>
+          <w:p>
+            <w:pPr>
+              <w:pStyle w:val="ListParagraph"/>
+              <w:numPr>
+                <w:ilvl w:val="0"/>
+                <w:numId w:val="9"/>
+              </w:numPr>
+              <w:ind w:left="256" w:hanging="150"/>
+              <w:rPr>
+                <w:rFonts w:ascii="Calibri" w:eastAsia="Times New Roman" w:hAnsi="Calibri" w:cs="Calibri"/>
+                <w:color w:val="000000"/>
+              </w:rPr>
+            </w:pPr>
+            <w:r>
+              <w:rPr>
+                <w:rFonts w:ascii="Calibri" w:eastAsia="Times New Roman" w:hAnsi="Calibri" w:cs="Calibri"/>
+                <w:color w:val="000000"/>
+              </w:rPr>
+              <w:t>Also Enhance the UI and design it accordingly user behaviour</w:t>
+            </w:r>
+            <w:r>
+              <w:rPr>
+                <w:rFonts w:ascii="Calibri" w:eastAsia="Times New Roman" w:hAnsi="Calibri" w:cs="Calibri"/>
+                <w:color w:val="000000"/>
+              </w:rPr>
+              <w:t xml:space="preserve"> </w:t>
+            </w:r>
+          </w:p>
+          <w:p>
+            <w:pPr>
+              <w:pStyle w:val="ListParagraph"/>
+              <w:numPr>
+                <w:ilvl w:val="0"/>
+                <w:numId w:val="9"/>
+              </w:numPr>
+              <w:ind w:left="256" w:hanging="150"/>
+              <w:rPr>
+                <w:rFonts w:ascii="Calibri" w:eastAsia="Times New Roman" w:hAnsi="Calibri" w:cs="Calibri"/>
+                <w:color w:val="000000"/>
+              </w:rPr>
+            </w:pPr>
+            <w:r>
+              <w:rPr>
+                <w:rFonts w:ascii="Calibri" w:eastAsia="Times New Roman" w:hAnsi="Calibri" w:cs="Calibri"/>
+                <w:color w:val="000000"/>
+              </w:rPr>
+              <w:t xml:space="preserve">Wathced 3 videos of hitesh sir about mega project of blog </w:t>
+            </w:r>
+            <w:r>
+              <w:rPr>
+                <w:rFonts w:ascii="Calibri" w:eastAsia="Times New Roman" w:hAnsi="Calibri" w:cs="Calibri"/>
+                <w:color w:val="000000"/>
+              </w:rPr>
+              <w:t>website</w:t>
+            </w:r>
+          </w:p>
+          <w:p>
+            <w:pPr>
+              <w:pStyle w:val="ListParagraph"/>
+              <w:numPr>
+                <w:ilvl w:val="0"/>
+                <w:numId w:val="9"/>
+              </w:numPr>
+              <w:ind w:left="256" w:hanging="150"/>
+              <w:rPr>
+                <w:rFonts w:ascii="Calibri" w:eastAsia="Times New Roman" w:hAnsi="Calibri" w:cs="Calibri"/>
+                <w:color w:val="000000"/>
+              </w:rPr>
+            </w:pPr>
+            <w:r>
+              <w:rPr>
+                <w:rFonts w:ascii="Calibri" w:eastAsia="Times New Roman" w:hAnsi="Calibri" w:cs="Calibri"/>
+                <w:color w:val="000000"/>
+              </w:rPr>
+              <w:t>Read theories about Express and MongoDB</w:t>
+            </w:r>
+          </w:p>
+          <w:p>
+            <w:pPr>
+              <w:jc w:val="center"/>
+              <w:rPr>
+                <w:rFonts w:ascii="Calibri" w:eastAsia="Times New Roman" w:hAnsi="Calibri" w:cs="Calibri"/>
+                <w:color w:val="000000"/>
+              </w:rPr>
+            </w:pPr>
+          </w:p>
+        </w:tc>
+      </w:tr>
+      <w:tr>
+        <w:trPr>
+          <w:trHeight w:val="2087"/>
+        </w:trPr>
+        <w:tc>
+          <w:tcPr>
+            <w:tcW w:w="648" w:type="dxa"/>
+            <w:noWrap/>
+            <w:hideMark/>
+          </w:tcPr>
+          <w:p>
+            <w:pPr>
+              <w:jc w:val="right"/>
+              <w:rPr>
+                <w:rFonts w:ascii="Calibri" w:eastAsia="Times New Roman" w:hAnsi="Calibri" w:cs="Calibri"/>
+                <w:color w:val="000000"/>
+              </w:rPr>
+            </w:pPr>
+            <w:r>
+              <w:rPr>
+                <w:rFonts w:ascii="Calibri" w:eastAsia="Times New Roman" w:hAnsi="Calibri" w:cs="Calibri"/>
+                <w:color w:val="000000"/>
+              </w:rPr>
+              <w:t>11</w:t>
+            </w:r>
+          </w:p>
+        </w:tc>
+        <w:tc>
+          <w:tcPr>
+            <w:tcW w:w="1440" w:type="dxa"/>
+            <w:noWrap/>
+            <w:hideMark/>
+          </w:tcPr>
+          <w:p>
+            <w:pPr>
+              <w:jc w:val="right"/>
+              <w:rPr>
+                <w:rFonts w:ascii="Calibri" w:eastAsia="Times New Roman" w:hAnsi="Calibri" w:cs="Calibri"/>
+                <w:color w:val="000000"/>
+              </w:rPr>
+            </w:pPr>
+            <w:r>
+              <w:rPr>
+                <w:rFonts w:ascii="Calibri" w:eastAsia="Times New Roman" w:hAnsi="Calibri" w:cs="Calibri"/>
+                <w:color w:val="000000"/>
+              </w:rPr>
+              <w:t>5/6/2025</w:t>
+            </w:r>
+          </w:p>
+        </w:tc>
+        <w:tc>
+          <w:tcPr>
+            <w:tcW w:w="1350" w:type="dxa"/>
+            <w:noWrap/>
+            <w:hideMark/>
+          </w:tcPr>
+          <w:p>
+            <w:pPr>
+              <w:jc w:val="center"/>
+              <w:rPr>
+                <w:rFonts w:ascii="Calibri" w:eastAsia="Times New Roman" w:hAnsi="Calibri" w:cs="Calibri"/>
+                <w:color w:val="000000"/>
+              </w:rPr>
+            </w:pPr>
+            <w:r>
+              <w:rPr>
+                <w:rFonts w:ascii="Calibri" w:eastAsia="Times New Roman" w:hAnsi="Calibri" w:cs="Calibri"/>
+                <w:color w:val="000000"/>
+              </w:rPr>
+              <w:t xml:space="preserve">9:00AM </w:t>
+            </w:r>
+          </w:p>
+        </w:tc>
+        <w:tc>
+          <w:tcPr>
+            <w:tcW w:w="1440" w:type="dxa"/>
+            <w:noWrap/>
+            <w:hideMark/>
+          </w:tcPr>
+          <w:p>
+            <w:pPr>
+              <w:jc w:val="center"/>
+              <w:rPr>
+                <w:rFonts w:ascii="Calibri" w:eastAsia="Times New Roman" w:hAnsi="Calibri" w:cs="Calibri"/>
+                <w:color w:val="000000"/>
+              </w:rPr>
+            </w:pPr>
+            <w:r>
+              <w:rPr>
+                <w:rFonts w:ascii="Calibri" w:eastAsia="Times New Roman" w:hAnsi="Calibri" w:cs="Calibri"/>
+                <w:color w:val="000000"/>
+              </w:rPr>
+              <w:t xml:space="preserve">4:00PM </w:t>
+            </w:r>
+          </w:p>
+        </w:tc>
+        <w:tc>
+          <w:tcPr>
+            <w:tcW w:w="5490" w:type="dxa"/>
+            <w:hideMark/>
+          </w:tcPr>
+          <w:p>
+            <w:pPr>
+              <w:pStyle w:val="ListParagraph"/>
+              <w:numPr>
+                <w:ilvl w:val="0"/>
+                <w:numId w:val="9"/>
+              </w:numPr>
+              <w:spacing w:after="200" w:line="276" w:lineRule="auto"/>
+              <w:ind w:left="256" w:hanging="150"/>
+              <w:rPr>
+                <w:rFonts w:ascii="Calibri" w:eastAsia="Times New Roman" w:hAnsi="Calibri" w:cs="Calibri"/>
+                <w:color w:val="000000"/>
+              </w:rPr>
+            </w:pPr>
+            <w:r>
+              <w:rPr>
+                <w:rFonts w:ascii="Calibri" w:eastAsia="Times New Roman" w:hAnsi="Calibri" w:cs="Calibri"/>
+                <w:color w:val="000000"/>
+              </w:rPr>
+              <w:t>Wathced videos about deployment and hosting from different teachers from youtube</w:t>
+            </w:r>
+          </w:p>
+          <w:p>
+            <w:pPr>
+              <w:pStyle w:val="ListParagraph"/>
+              <w:numPr>
+                <w:ilvl w:val="0"/>
+                <w:numId w:val="9"/>
+              </w:numPr>
+              <w:spacing w:after="200" w:line="276" w:lineRule="auto"/>
+              <w:ind w:left="256" w:hanging="150"/>
+              <w:rPr>
+                <w:rFonts w:ascii="Calibri" w:eastAsia="Times New Roman" w:hAnsi="Calibri" w:cs="Calibri"/>
+                <w:color w:val="000000"/>
+              </w:rPr>
+            </w:pPr>
+            <w:r>
+              <w:rPr>
+                <w:rFonts w:ascii="Calibri" w:eastAsia="Times New Roman" w:hAnsi="Calibri" w:cs="Calibri"/>
+                <w:color w:val="000000"/>
+              </w:rPr>
+              <w:t>Watched 1-2 videos from hitesh sir react playlist</w:t>
+            </w:r>
+          </w:p>
+          <w:p>
+            <w:pPr>
+              <w:pStyle w:val="ListParagraph"/>
+              <w:numPr>
+                <w:ilvl w:val="0"/>
+                <w:numId w:val="9"/>
+              </w:numPr>
+              <w:spacing w:after="200" w:line="276" w:lineRule="auto"/>
+              <w:ind w:left="256" w:hanging="150"/>
+              <w:rPr>
+                <w:rFonts w:ascii="Calibri" w:eastAsia="Times New Roman" w:hAnsi="Calibri" w:cs="Calibri"/>
+                <w:color w:val="000000"/>
+              </w:rPr>
+            </w:pPr>
+            <w:r>
+              <w:rPr>
+                <w:rFonts w:ascii="Calibri" w:eastAsia="Times New Roman" w:hAnsi="Calibri" w:cs="Calibri"/>
+                <w:color w:val="000000"/>
+              </w:rPr>
+              <w:t>Purchased own domain and deployed personal portfolio website</w:t>
+            </w:r>
+          </w:p>
+          <w:p>
+            <w:pPr>
+              <w:pStyle w:val="ListParagraph"/>
+              <w:numPr>
+                <w:ilvl w:val="0"/>
+                <w:numId w:val="9"/>
+              </w:numPr>
+              <w:spacing w:after="200" w:line="276" w:lineRule="auto"/>
+              <w:ind w:left="256" w:hanging="150"/>
+              <w:rPr>
+                <w:rFonts w:ascii="Calibri" w:eastAsia="Times New Roman" w:hAnsi="Calibri" w:cs="Calibri"/>
+                <w:color w:val="000000"/>
+              </w:rPr>
+            </w:pPr>
+            <w:r>
+              <w:rPr>
+                <w:rFonts w:ascii="Calibri" w:eastAsia="Times New Roman" w:hAnsi="Calibri" w:cs="Calibri"/>
+                <w:color w:val="000000"/>
+              </w:rPr>
+              <w:t xml:space="preserve">Link: </w:t>
+            </w:r>
+            <w:hyperlink r:id="rId9" w:history="1">
+              <w:r>
+                <w:rPr>
+                  <w:rStyle w:val="Hyperlink"/>
+                  <w:rFonts w:ascii="Calibri" w:eastAsia="Times New Roman" w:hAnsi="Calibri" w:cs="Calibri"/>
+                </w:rPr>
+                <w:t>https://chiragrathod.tech</w:t>
+              </w:r>
+            </w:hyperlink>
+          </w:p>
+        </w:tc>
+      </w:tr>
+      <w:tr>
+        <w:trPr>
+          <w:trHeight w:val="2087"/>
+        </w:trPr>
+        <w:tc>
+          <w:tcPr>
+            <w:tcW w:w="648" w:type="dxa"/>
+            <w:noWrap/>
+          </w:tcPr>
+          <w:p>
+            <w:pPr>
+              <w:jc w:val="right"/>
+              <w:rPr>
+                <w:rFonts w:ascii="Calibri" w:eastAsia="Times New Roman" w:hAnsi="Calibri" w:cs="Calibri"/>
+                <w:color w:val="000000"/>
+              </w:rPr>
+            </w:pPr>
+            <w:r>
+              <w:rPr>
+                <w:rFonts w:ascii="Calibri" w:eastAsia="Times New Roman" w:hAnsi="Calibri" w:cs="Calibri"/>
+                <w:color w:val="000000"/>
+              </w:rPr>
+              <w:t>12</w:t>
+            </w:r>
+          </w:p>
+        </w:tc>
+        <w:tc>
+          <w:tcPr>
+            <w:tcW w:w="1440" w:type="dxa"/>
+            <w:noWrap/>
+          </w:tcPr>
+          <w:p>
+            <w:pPr>
+              <w:jc w:val="right"/>
+              <w:rPr>
+                <w:rFonts w:ascii="Calibri" w:eastAsia="Times New Roman" w:hAnsi="Calibri" w:cs="Calibri"/>
+                <w:color w:val="000000"/>
+              </w:rPr>
+            </w:pPr>
+            <w:r>
+              <w:rPr>
+                <w:rFonts w:ascii="Calibri" w:eastAsia="Times New Roman" w:hAnsi="Calibri" w:cs="Calibri"/>
+                <w:color w:val="000000"/>
+              </w:rPr>
+              <w:t>6/6/2025</w:t>
+            </w:r>
+          </w:p>
+        </w:tc>
+        <w:tc>
+          <w:tcPr>
+            <w:tcW w:w="1350" w:type="dxa"/>
+            <w:noWrap/>
+          </w:tcPr>
+          <w:p>
+            <w:pPr>
+              <w:jc w:val="center"/>
+              <w:rPr>
+                <w:rFonts w:ascii="Calibri" w:eastAsia="Times New Roman" w:hAnsi="Calibri" w:cs="Calibri"/>
+                <w:color w:val="000000"/>
+              </w:rPr>
+            </w:pPr>
+            <w:r>
+              <w:rPr>
+                <w:rFonts w:ascii="Calibri" w:eastAsia="Times New Roman" w:hAnsi="Calibri" w:cs="Calibri"/>
+                <w:color w:val="000000"/>
+              </w:rPr>
+              <w:t>9:00AM</w:t>
+            </w:r>
+          </w:p>
+        </w:tc>
+        <w:tc>
+          <w:tcPr>
+            <w:tcW w:w="1440" w:type="dxa"/>
+            <w:noWrap/>
+          </w:tcPr>
+          <w:p>
+            <w:pPr>
+              <w:jc w:val="center"/>
+              <w:rPr>
+                <w:rFonts w:ascii="Calibri" w:eastAsia="Times New Roman" w:hAnsi="Calibri" w:cs="Calibri"/>
+                <w:color w:val="000000"/>
+              </w:rPr>
+            </w:pPr>
+            <w:r>
+              <w:rPr>
+                <w:rFonts w:ascii="Calibri" w:eastAsia="Times New Roman" w:hAnsi="Calibri" w:cs="Calibri"/>
+                <w:color w:val="000000"/>
+              </w:rPr>
+              <w:t>4:00PM</w:t>
+            </w:r>
+          </w:p>
+        </w:tc>
+        <w:tc>
+          <w:tcPr>
+            <w:tcW w:w="5490" w:type="dxa"/>
+          </w:tcPr>
+          <w:p>
+            <w:pPr>
+              <w:pStyle w:val="ListParagraph"/>
+              <w:numPr>
+                <w:ilvl w:val="0"/>
+                <w:numId w:val="9"/>
+              </w:numPr>
+              <w:ind w:left="256" w:hanging="150"/>
+              <w:rPr>
+                <w:rFonts w:ascii="Calibri" w:eastAsia="Times New Roman" w:hAnsi="Calibri" w:cs="Calibri"/>
+                <w:color w:val="000000"/>
+              </w:rPr>
+            </w:pPr>
+            <w:r>
+              <w:rPr>
+                <w:rFonts w:ascii="Calibri" w:eastAsia="Times New Roman" w:hAnsi="Calibri" w:cs="Calibri"/>
+                <w:color w:val="000000"/>
+              </w:rPr>
+              <w:t>Watched 3-4 videos from hitesh sir playlist</w:t>
+            </w:r>
+          </w:p>
+          <w:p>
+            <w:pPr>
+              <w:pStyle w:val="ListParagraph"/>
+              <w:numPr>
+                <w:ilvl w:val="0"/>
+                <w:numId w:val="9"/>
+              </w:numPr>
+              <w:ind w:left="256" w:hanging="150"/>
+              <w:rPr>
+                <w:rFonts w:ascii="Calibri" w:eastAsia="Times New Roman" w:hAnsi="Calibri" w:cs="Calibri"/>
+                <w:color w:val="000000"/>
+              </w:rPr>
+            </w:pPr>
+            <w:r>
+              <w:rPr>
+                <w:rFonts w:ascii="Calibri" w:eastAsia="Times New Roman" w:hAnsi="Calibri" w:cs="Calibri"/>
+                <w:color w:val="000000"/>
+              </w:rPr>
+              <w:t>Videos related to Rich text editor and blog website building</w:t>
+            </w:r>
+          </w:p>
+          <w:p>
+            <w:pPr>
+              <w:pStyle w:val="ListParagraph"/>
+              <w:numPr>
+                <w:ilvl w:val="0"/>
+                <w:numId w:val="9"/>
+              </w:numPr>
+              <w:ind w:left="256" w:hanging="150"/>
+              <w:rPr>
+                <w:rFonts w:ascii="Calibri" w:eastAsia="Times New Roman" w:hAnsi="Calibri" w:cs="Calibri"/>
+                <w:color w:val="000000"/>
+              </w:rPr>
+            </w:pPr>
+            <w:r>
+              <w:rPr>
+                <w:rFonts w:ascii="Calibri" w:eastAsia="Times New Roman" w:hAnsi="Calibri" w:cs="Calibri"/>
+                <w:color w:val="000000"/>
+              </w:rPr>
+              <w:t>Read theories of react from various sources</w:t>
+            </w:r>
+          </w:p>
+        </w:tc>
+      </w:tr>
+      <w:tr>
+        <w:trPr>
+          <w:trHeight w:val="2087"/>
+        </w:trPr>
+        <w:tc>
+          <w:tcPr>
+            <w:tcW w:w="648" w:type="dxa"/>
+            <w:noWrap/>
+          </w:tcPr>
+          <w:p>
+            <w:pPr>
+              <w:jc w:val="right"/>
+              <w:rPr>
+                <w:rFonts w:ascii="Calibri" w:eastAsia="Times New Roman" w:hAnsi="Calibri" w:cs="Calibri"/>
+                <w:color w:val="000000"/>
+              </w:rPr>
+            </w:pPr>
+            <w:r>
+              <w:rPr>
+                <w:rFonts w:ascii="Calibri" w:eastAsia="Times New Roman" w:hAnsi="Calibri" w:cs="Calibri"/>
+                <w:color w:val="000000"/>
+              </w:rPr>
+              <w:lastRenderedPageBreak/>
+              <w:t>13</w:t>
+            </w:r>
+          </w:p>
+        </w:tc>
+        <w:tc>
+          <w:tcPr>
+            <w:tcW w:w="1440" w:type="dxa"/>
+            <w:noWrap/>
+          </w:tcPr>
+          <w:p>
+            <w:pPr>
+              <w:jc w:val="right"/>
+              <w:rPr>
+                <w:rFonts w:ascii="Calibri" w:eastAsia="Times New Roman" w:hAnsi="Calibri" w:cs="Calibri"/>
+                <w:color w:val="000000"/>
+              </w:rPr>
+            </w:pPr>
+            <w:r>
+              <w:rPr>
+                <w:rFonts w:ascii="Calibri" w:eastAsia="Times New Roman" w:hAnsi="Calibri" w:cs="Calibri"/>
+                <w:color w:val="000000"/>
+              </w:rPr>
+              <w:t>7/6</w:t>
+            </w:r>
+          </w:p>
+        </w:tc>
+        <w:tc>
+          <w:tcPr>
+            <w:tcW w:w="1350" w:type="dxa"/>
+            <w:noWrap/>
+          </w:tcPr>
+          <w:p>
+            <w:pPr>
+              <w:jc w:val="center"/>
+              <w:rPr>
+                <w:rFonts w:ascii="Calibri" w:eastAsia="Times New Roman" w:hAnsi="Calibri" w:cs="Calibri"/>
+                <w:color w:val="000000"/>
+              </w:rPr>
+            </w:pPr>
+            <w:r>
+              <w:rPr>
+                <w:rFonts w:ascii="Calibri" w:eastAsia="Times New Roman" w:hAnsi="Calibri" w:cs="Calibri"/>
+                <w:color w:val="000000"/>
+              </w:rPr>
+              <w:t>9:00AM</w:t>
+            </w:r>
+          </w:p>
+        </w:tc>
+        <w:tc>
+          <w:tcPr>
+            <w:tcW w:w="1440" w:type="dxa"/>
+            <w:noWrap/>
+          </w:tcPr>
+          <w:p>
+            <w:pPr>
+              <w:jc w:val="center"/>
+              <w:rPr>
+                <w:rFonts w:ascii="Calibri" w:eastAsia="Times New Roman" w:hAnsi="Calibri" w:cs="Calibri"/>
+                <w:color w:val="000000"/>
+              </w:rPr>
+            </w:pPr>
+            <w:r>
+              <w:rPr>
+                <w:rFonts w:ascii="Calibri" w:eastAsia="Times New Roman" w:hAnsi="Calibri" w:cs="Calibri"/>
+                <w:color w:val="000000"/>
+              </w:rPr>
+              <w:t>4:00PM</w:t>
+            </w:r>
+          </w:p>
+        </w:tc>
+        <w:tc>
+          <w:tcPr>
+            <w:tcW w:w="5490" w:type="dxa"/>
+          </w:tcPr>
+          <w:p>
+            <w:pPr>
+              <w:pStyle w:val="ListParagraph"/>
+              <w:numPr>
+                <w:ilvl w:val="0"/>
+                <w:numId w:val="9"/>
+              </w:numPr>
+              <w:ind w:left="256" w:hanging="150"/>
+              <w:rPr>
+                <w:rFonts w:ascii="Calibri" w:eastAsia="Times New Roman" w:hAnsi="Calibri" w:cs="Calibri"/>
+                <w:color w:val="000000"/>
+              </w:rPr>
+            </w:pPr>
+            <w:r>
+              <w:rPr>
+                <w:rFonts w:ascii="Calibri" w:eastAsia="Times New Roman" w:hAnsi="Calibri" w:cs="Calibri"/>
+                <w:color w:val="000000"/>
+              </w:rPr>
+              <w:t>Started learning abo</w:t>
+            </w:r>
+            <w:r>
+              <w:rPr>
+                <w:rFonts w:ascii="Calibri" w:eastAsia="Times New Roman" w:hAnsi="Calibri" w:cs="Calibri"/>
+                <w:color w:val="000000"/>
+              </w:rPr>
+              <w:t>u</w:t>
+            </w:r>
+            <w:r>
+              <w:rPr>
+                <w:rFonts w:ascii="Calibri" w:eastAsia="Times New Roman" w:hAnsi="Calibri" w:cs="Calibri"/>
+                <w:color w:val="000000"/>
+              </w:rPr>
+              <w:t xml:space="preserve">t </w:t>
+            </w:r>
+            <w:r>
+              <w:rPr>
+                <w:rFonts w:ascii="Calibri" w:eastAsia="Times New Roman" w:hAnsi="Calibri" w:cs="Calibri"/>
+                <w:color w:val="000000"/>
+              </w:rPr>
+              <w:t xml:space="preserve"> Docker </w:t>
+            </w:r>
+            <w:r>
+              <w:rPr>
+                <w:rFonts w:ascii="Calibri" w:eastAsia="Times New Roman" w:hAnsi="Calibri" w:cs="Calibri"/>
+                <w:color w:val="000000"/>
+              </w:rPr>
+              <w:t>and github actions from different website</w:t>
+            </w:r>
+          </w:p>
+          <w:p>
+            <w:pPr>
+              <w:pStyle w:val="ListParagraph"/>
+              <w:numPr>
+                <w:ilvl w:val="0"/>
+                <w:numId w:val="9"/>
+              </w:numPr>
+              <w:ind w:left="256" w:hanging="150"/>
+              <w:rPr>
+                <w:rFonts w:ascii="Calibri" w:eastAsia="Times New Roman" w:hAnsi="Calibri" w:cs="Calibri"/>
+                <w:color w:val="000000"/>
+              </w:rPr>
+            </w:pPr>
+            <w:r>
+              <w:rPr>
+                <w:rFonts w:ascii="Calibri" w:eastAsia="Times New Roman" w:hAnsi="Calibri" w:cs="Calibri"/>
+                <w:color w:val="000000"/>
+              </w:rPr>
+              <w:t xml:space="preserve">Build some basic Dockerfiles for flask and node app </w:t>
+            </w:r>
+          </w:p>
+          <w:p>
+            <w:pPr>
+              <w:pStyle w:val="ListParagraph"/>
+              <w:numPr>
+                <w:ilvl w:val="0"/>
+                <w:numId w:val="9"/>
+              </w:numPr>
+              <w:ind w:left="256" w:hanging="150"/>
+              <w:rPr>
+                <w:rFonts w:ascii="Calibri" w:eastAsia="Times New Roman" w:hAnsi="Calibri" w:cs="Calibri"/>
+                <w:color w:val="000000"/>
+              </w:rPr>
+            </w:pPr>
+            <w:r>
+              <w:rPr>
+                <w:rFonts w:ascii="Calibri" w:eastAsia="Times New Roman" w:hAnsi="Calibri" w:cs="Calibri"/>
+                <w:color w:val="000000"/>
+              </w:rPr>
+              <w:t xml:space="preserve">Read theories of </w:t>
+            </w:r>
+            <w:r>
+              <w:rPr>
+                <w:rFonts w:ascii="Calibri" w:eastAsia="Times New Roman" w:hAnsi="Calibri" w:cs="Calibri"/>
+                <w:color w:val="000000"/>
+              </w:rPr>
+              <w:t xml:space="preserve">mongoDB </w:t>
+            </w:r>
+            <w:r>
+              <w:rPr>
+                <w:rFonts w:ascii="Calibri" w:eastAsia="Times New Roman" w:hAnsi="Calibri" w:cs="Calibri"/>
+                <w:color w:val="000000"/>
+              </w:rPr>
+              <w:t>from various sources</w:t>
+            </w:r>
+          </w:p>
+          <w:p>
+            <w:pPr>
+              <w:pStyle w:val="ListParagraph"/>
+              <w:numPr>
+                <w:ilvl w:val="0"/>
+                <w:numId w:val="9"/>
+              </w:numPr>
+              <w:ind w:left="256" w:hanging="150"/>
+              <w:rPr>
+                <w:rFonts w:ascii="Calibri" w:eastAsia="Times New Roman" w:hAnsi="Calibri" w:cs="Calibri"/>
+                <w:color w:val="000000"/>
+              </w:rPr>
+            </w:pPr>
+            <w:r>
+              <w:rPr>
+                <w:rFonts w:ascii="Calibri" w:eastAsia="Times New Roman" w:hAnsi="Calibri" w:cs="Calibri"/>
+                <w:color w:val="000000"/>
+              </w:rPr>
+              <w:t>Watched 2 videos of hitesh sir playlist</w:t>
+            </w:r>
+          </w:p>
+        </w:tc>
+      </w:tr>
+    </w:tbl>
+    <w:p/>
     <w:sectPr>
       <w:pgSz w:w="12240" w:h="15840"/>
       <w:pgMar w:top="1440" w:right="1440" w:bottom="1440" w:left="1440" w:header="720" w:footer="720" w:gutter="0"/>
@@ -1243,6 +2757,119 @@
     </w:lvl>
   </w:abstractNum>
   <w:abstractNum w:abstractNumId="3" w15:restartNumberingAfterBreak="0">
+    <w:nsid w:val="11867AFA"/>
+    <w:multiLevelType w:val="hybridMultilevel"/>
+    <w:tmpl w:val="48D2290C"/>
+    <w:lvl w:ilvl="0" w:tplc="04090001">
+      <w:start w:val="1"/>
+      <w:numFmt w:val="bullet"/>
+      <w:lvlText w:val=""/>
+      <w:lvlJc w:val="left"/>
+      <w:pPr>
+        <w:ind w:left="720" w:hanging="360"/>
+      </w:pPr>
+      <w:rPr>
+        <w:rFonts w:ascii="Symbol" w:hAnsi="Symbol" w:hint="default"/>
+      </w:rPr>
+    </w:lvl>
+    <w:lvl w:ilvl="1" w:tplc="04090003" w:tentative="1">
+      <w:start w:val="1"/>
+      <w:numFmt w:val="bullet"/>
+      <w:lvlText w:val="o"/>
+      <w:lvlJc w:val="left"/>
+      <w:pPr>
+        <w:ind w:left="1440" w:hanging="360"/>
+      </w:pPr>
+      <w:rPr>
+        <w:rFonts w:ascii="Courier New" w:hAnsi="Courier New" w:cs="Courier New" w:hint="default"/>
+      </w:rPr>
+    </w:lvl>
+    <w:lvl w:ilvl="2" w:tplc="04090005" w:tentative="1">
+      <w:start w:val="1"/>
+      <w:numFmt w:val="bullet"/>
+      <w:lvlText w:val=""/>
+      <w:lvlJc w:val="left"/>
+      <w:pPr>
+        <w:ind w:left="2160" w:hanging="360"/>
+      </w:pPr>
+      <w:rPr>
+        <w:rFonts w:ascii="Wingdings" w:hAnsi="Wingdings" w:hint="default"/>
+      </w:rPr>
+    </w:lvl>
+    <w:lvl w:ilvl="3" w:tplc="04090001" w:tentative="1">
+      <w:start w:val="1"/>
+      <w:numFmt w:val="bullet"/>
+      <w:lvlText w:val=""/>
+      <w:lvlJc w:val="left"/>
+      <w:pPr>
+        <w:ind w:left="2880" w:hanging="360"/>
+      </w:pPr>
+      <w:rPr>
+        <w:rFonts w:ascii="Symbol" w:hAnsi="Symbol" w:hint="default"/>
+      </w:rPr>
+    </w:lvl>
+    <w:lvl w:ilvl="4" w:tplc="04090003" w:tentative="1">
+      <w:start w:val="1"/>
+      <w:numFmt w:val="bullet"/>
+      <w:lvlText w:val="o"/>
+      <w:lvlJc w:val="left"/>
+      <w:pPr>
+        <w:ind w:left="3600" w:hanging="360"/>
+      </w:pPr>
+      <w:rPr>
+        <w:rFonts w:ascii="Courier New" w:hAnsi="Courier New" w:cs="Courier New" w:hint="default"/>
+      </w:rPr>
+    </w:lvl>
+    <w:lvl w:ilvl="5" w:tplc="04090005" w:tentative="1">
+      <w:start w:val="1"/>
+      <w:numFmt w:val="bullet"/>
+      <w:lvlText w:val=""/>
+      <w:lvlJc w:val="left"/>
+      <w:pPr>
+        <w:ind w:left="4320" w:hanging="360"/>
+      </w:pPr>
+      <w:rPr>
+        <w:rFonts w:ascii="Wingdings" w:hAnsi="Wingdings" w:hint="default"/>
+      </w:rPr>
+    </w:lvl>
+    <w:lvl w:ilvl="6" w:tplc="04090001" w:tentative="1">
+      <w:start w:val="1"/>
+      <w:numFmt w:val="bullet"/>
+      <w:lvlText w:val=""/>
+      <w:lvlJc w:val="left"/>
+      <w:pPr>
+        <w:ind w:left="5040" w:hanging="360"/>
+      </w:pPr>
+      <w:rPr>
+        <w:rFonts w:ascii="Symbol" w:hAnsi="Symbol" w:hint="default"/>
+      </w:rPr>
+    </w:lvl>
+    <w:lvl w:ilvl="7" w:tplc="04090003" w:tentative="1">
+      <w:start w:val="1"/>
+      <w:numFmt w:val="bullet"/>
+      <w:lvlText w:val="o"/>
+      <w:lvlJc w:val="left"/>
+      <w:pPr>
+        <w:ind w:left="5760" w:hanging="360"/>
+      </w:pPr>
+      <w:rPr>
+        <w:rFonts w:ascii="Courier New" w:hAnsi="Courier New" w:cs="Courier New" w:hint="default"/>
+      </w:rPr>
+    </w:lvl>
+    <w:lvl w:ilvl="8" w:tplc="04090005" w:tentative="1">
+      <w:start w:val="1"/>
+      <w:numFmt w:val="bullet"/>
+      <w:lvlText w:val=""/>
+      <w:lvlJc w:val="left"/>
+      <w:pPr>
+        <w:ind w:left="6480" w:hanging="360"/>
+      </w:pPr>
+      <w:rPr>
+        <w:rFonts w:ascii="Wingdings" w:hAnsi="Wingdings" w:hint="default"/>
+      </w:rPr>
+    </w:lvl>
+  </w:abstractNum>
+  <w:abstractNum w:abstractNumId="4" w15:restartNumberingAfterBreak="0">
     <w:nsid w:val="3EE100E6"/>
     <w:multiLevelType w:val="hybridMultilevel"/>
     <w:tmpl w:val="3864BD2C"/>
@@ -1355,7 +2982,233 @@
       </w:rPr>
     </w:lvl>
   </w:abstractNum>
-  <w:abstractNum w:abstractNumId="4" w15:restartNumberingAfterBreak="0">
+  <w:abstractNum w:abstractNumId="5" w15:restartNumberingAfterBreak="0">
+    <w:nsid w:val="44DD05D8"/>
+    <w:multiLevelType w:val="hybridMultilevel"/>
+    <w:tmpl w:val="A03CCDF8"/>
+    <w:lvl w:ilvl="0" w:tplc="04090001">
+      <w:start w:val="1"/>
+      <w:numFmt w:val="bullet"/>
+      <w:lvlText w:val=""/>
+      <w:lvlJc w:val="left"/>
+      <w:pPr>
+        <w:ind w:left="720" w:hanging="360"/>
+      </w:pPr>
+      <w:rPr>
+        <w:rFonts w:ascii="Symbol" w:hAnsi="Symbol" w:hint="default"/>
+      </w:rPr>
+    </w:lvl>
+    <w:lvl w:ilvl="1" w:tplc="04090003" w:tentative="1">
+      <w:start w:val="1"/>
+      <w:numFmt w:val="bullet"/>
+      <w:lvlText w:val="o"/>
+      <w:lvlJc w:val="left"/>
+      <w:pPr>
+        <w:ind w:left="1440" w:hanging="360"/>
+      </w:pPr>
+      <w:rPr>
+        <w:rFonts w:ascii="Courier New" w:hAnsi="Courier New" w:cs="Courier New" w:hint="default"/>
+      </w:rPr>
+    </w:lvl>
+    <w:lvl w:ilvl="2" w:tplc="04090005" w:tentative="1">
+      <w:start w:val="1"/>
+      <w:numFmt w:val="bullet"/>
+      <w:lvlText w:val=""/>
+      <w:lvlJc w:val="left"/>
+      <w:pPr>
+        <w:ind w:left="2160" w:hanging="360"/>
+      </w:pPr>
+      <w:rPr>
+        <w:rFonts w:ascii="Wingdings" w:hAnsi="Wingdings" w:hint="default"/>
+      </w:rPr>
+    </w:lvl>
+    <w:lvl w:ilvl="3" w:tplc="04090001" w:tentative="1">
+      <w:start w:val="1"/>
+      <w:numFmt w:val="bullet"/>
+      <w:lvlText w:val=""/>
+      <w:lvlJc w:val="left"/>
+      <w:pPr>
+        <w:ind w:left="2880" w:hanging="360"/>
+      </w:pPr>
+      <w:rPr>
+        <w:rFonts w:ascii="Symbol" w:hAnsi="Symbol" w:hint="default"/>
+      </w:rPr>
+    </w:lvl>
+    <w:lvl w:ilvl="4" w:tplc="04090003" w:tentative="1">
+      <w:start w:val="1"/>
+      <w:numFmt w:val="bullet"/>
+      <w:lvlText w:val="o"/>
+      <w:lvlJc w:val="left"/>
+      <w:pPr>
+        <w:ind w:left="3600" w:hanging="360"/>
+      </w:pPr>
+      <w:rPr>
+        <w:rFonts w:ascii="Courier New" w:hAnsi="Courier New" w:cs="Courier New" w:hint="default"/>
+      </w:rPr>
+    </w:lvl>
+    <w:lvl w:ilvl="5" w:tplc="04090005" w:tentative="1">
+      <w:start w:val="1"/>
+      <w:numFmt w:val="bullet"/>
+      <w:lvlText w:val=""/>
+      <w:lvlJc w:val="left"/>
+      <w:pPr>
+        <w:ind w:left="4320" w:hanging="360"/>
+      </w:pPr>
+      <w:rPr>
+        <w:rFonts w:ascii="Wingdings" w:hAnsi="Wingdings" w:hint="default"/>
+      </w:rPr>
+    </w:lvl>
+    <w:lvl w:ilvl="6" w:tplc="04090001" w:tentative="1">
+      <w:start w:val="1"/>
+      <w:numFmt w:val="bullet"/>
+      <w:lvlText w:val=""/>
+      <w:lvlJc w:val="left"/>
+      <w:pPr>
+        <w:ind w:left="5040" w:hanging="360"/>
+      </w:pPr>
+      <w:rPr>
+        <w:rFonts w:ascii="Symbol" w:hAnsi="Symbol" w:hint="default"/>
+      </w:rPr>
+    </w:lvl>
+    <w:lvl w:ilvl="7" w:tplc="04090003" w:tentative="1">
+      <w:start w:val="1"/>
+      <w:numFmt w:val="bullet"/>
+      <w:lvlText w:val="o"/>
+      <w:lvlJc w:val="left"/>
+      <w:pPr>
+        <w:ind w:left="5760" w:hanging="360"/>
+      </w:pPr>
+      <w:rPr>
+        <w:rFonts w:ascii="Courier New" w:hAnsi="Courier New" w:cs="Courier New" w:hint="default"/>
+      </w:rPr>
+    </w:lvl>
+    <w:lvl w:ilvl="8" w:tplc="04090005" w:tentative="1">
+      <w:start w:val="1"/>
+      <w:numFmt w:val="bullet"/>
+      <w:lvlText w:val=""/>
+      <w:lvlJc w:val="left"/>
+      <w:pPr>
+        <w:ind w:left="6480" w:hanging="360"/>
+      </w:pPr>
+      <w:rPr>
+        <w:rFonts w:ascii="Wingdings" w:hAnsi="Wingdings" w:hint="default"/>
+      </w:rPr>
+    </w:lvl>
+  </w:abstractNum>
+  <w:abstractNum w:abstractNumId="6" w15:restartNumberingAfterBreak="0">
+    <w:nsid w:val="4A684223"/>
+    <w:multiLevelType w:val="hybridMultilevel"/>
+    <w:tmpl w:val="1B365C90"/>
+    <w:lvl w:ilvl="0" w:tplc="04090001">
+      <w:start w:val="1"/>
+      <w:numFmt w:val="bullet"/>
+      <w:lvlText w:val=""/>
+      <w:lvlJc w:val="left"/>
+      <w:pPr>
+        <w:ind w:left="720" w:hanging="360"/>
+      </w:pPr>
+      <w:rPr>
+        <w:rFonts w:ascii="Symbol" w:hAnsi="Symbol" w:hint="default"/>
+      </w:rPr>
+    </w:lvl>
+    <w:lvl w:ilvl="1" w:tplc="04090003" w:tentative="1">
+      <w:start w:val="1"/>
+      <w:numFmt w:val="bullet"/>
+      <w:lvlText w:val="o"/>
+      <w:lvlJc w:val="left"/>
+      <w:pPr>
+        <w:ind w:left="1440" w:hanging="360"/>
+      </w:pPr>
+      <w:rPr>
+        <w:rFonts w:ascii="Courier New" w:hAnsi="Courier New" w:cs="Courier New" w:hint="default"/>
+      </w:rPr>
+    </w:lvl>
+    <w:lvl w:ilvl="2" w:tplc="04090005" w:tentative="1">
+      <w:start w:val="1"/>
+      <w:numFmt w:val="bullet"/>
+      <w:lvlText w:val=""/>
+      <w:lvlJc w:val="left"/>
+      <w:pPr>
+        <w:ind w:left="2160" w:hanging="360"/>
+      </w:pPr>
+      <w:rPr>
+        <w:rFonts w:ascii="Wingdings" w:hAnsi="Wingdings" w:hint="default"/>
+      </w:rPr>
+    </w:lvl>
+    <w:lvl w:ilvl="3" w:tplc="04090001" w:tentative="1">
+      <w:start w:val="1"/>
+      <w:numFmt w:val="bullet"/>
+      <w:lvlText w:val=""/>
+      <w:lvlJc w:val="left"/>
+      <w:pPr>
+        <w:ind w:left="2880" w:hanging="360"/>
+      </w:pPr>
+      <w:rPr>
+        <w:rFonts w:ascii="Symbol" w:hAnsi="Symbol" w:hint="default"/>
+      </w:rPr>
+    </w:lvl>
+    <w:lvl w:ilvl="4" w:tplc="04090003" w:tentative="1">
+      <w:start w:val="1"/>
+      <w:numFmt w:val="bullet"/>
+      <w:lvlText w:val="o"/>
+      <w:lvlJc w:val="left"/>
+      <w:pPr>
+        <w:ind w:left="3600" w:hanging="360"/>
+      </w:pPr>
+      <w:rPr>
+        <w:rFonts w:ascii="Courier New" w:hAnsi="Courier New" w:cs="Courier New" w:hint="default"/>
+      </w:rPr>
+    </w:lvl>
+    <w:lvl w:ilvl="5" w:tplc="04090005" w:tentative="1">
+      <w:start w:val="1"/>
+      <w:numFmt w:val="bullet"/>
+      <w:lvlText w:val=""/>
+      <w:lvlJc w:val="left"/>
+      <w:pPr>
+        <w:ind w:left="4320" w:hanging="360"/>
+      </w:pPr>
+      <w:rPr>
+        <w:rFonts w:ascii="Wingdings" w:hAnsi="Wingdings" w:hint="default"/>
+      </w:rPr>
+    </w:lvl>
+    <w:lvl w:ilvl="6" w:tplc="04090001" w:tentative="1">
+      <w:start w:val="1"/>
+      <w:numFmt w:val="bullet"/>
+      <w:lvlText w:val=""/>
+      <w:lvlJc w:val="left"/>
+      <w:pPr>
+        <w:ind w:left="5040" w:hanging="360"/>
+      </w:pPr>
+      <w:rPr>
+        <w:rFonts w:ascii="Symbol" w:hAnsi="Symbol" w:hint="default"/>
+      </w:rPr>
+    </w:lvl>
+    <w:lvl w:ilvl="7" w:tplc="04090003" w:tentative="1">
+      <w:start w:val="1"/>
+      <w:numFmt w:val="bullet"/>
+      <w:lvlText w:val="o"/>
+      <w:lvlJc w:val="left"/>
+      <w:pPr>
+        <w:ind w:left="5760" w:hanging="360"/>
+      </w:pPr>
+      <w:rPr>
+        <w:rFonts w:ascii="Courier New" w:hAnsi="Courier New" w:cs="Courier New" w:hint="default"/>
+      </w:rPr>
+    </w:lvl>
+    <w:lvl w:ilvl="8" w:tplc="04090005" w:tentative="1">
+      <w:start w:val="1"/>
+      <w:numFmt w:val="bullet"/>
+      <w:lvlText w:val=""/>
+      <w:lvlJc w:val="left"/>
+      <w:pPr>
+        <w:ind w:left="6480" w:hanging="360"/>
+      </w:pPr>
+      <w:rPr>
+        <w:rFonts w:ascii="Wingdings" w:hAnsi="Wingdings" w:hint="default"/>
+      </w:rPr>
+    </w:lvl>
+  </w:abstractNum>
+  <w:abstractNum w:abstractNumId="7" w15:restartNumberingAfterBreak="0">
     <w:nsid w:val="69216AC2"/>
     <w:multiLevelType w:val="hybridMultilevel"/>
     <w:tmpl w:val="DC02DFF8"/>
@@ -1468,7 +3321,7 @@
       </w:rPr>
     </w:lvl>
   </w:abstractNum>
-  <w:abstractNum w:abstractNumId="5" w15:restartNumberingAfterBreak="0">
+  <w:abstractNum w:abstractNumId="8" w15:restartNumberingAfterBreak="0">
     <w:nsid w:val="6E4E7BCE"/>
     <w:multiLevelType w:val="hybridMultilevel"/>
     <w:tmpl w:val="C5F26084"/>
@@ -1581,7 +3434,7 @@
       </w:rPr>
     </w:lvl>
   </w:abstractNum>
-  <w:abstractNum w:abstractNumId="6" w15:restartNumberingAfterBreak="0">
+  <w:abstractNum w:abstractNumId="9" w15:restartNumberingAfterBreak="0">
     <w:nsid w:val="6F7E0526"/>
     <w:multiLevelType w:val="hybridMultilevel"/>
     <w:tmpl w:val="62689A16"/>
@@ -1695,25 +3548,34 @@
     </w:lvl>
   </w:abstractNum>
   <w:num w:numId="1">
-    <w:abstractNumId w:val="4"/>
+    <w:abstractNumId w:val="7"/>
   </w:num>
   <w:num w:numId="2">
     <w:abstractNumId w:val="0"/>
   </w:num>
   <w:num w:numId="3">
-    <w:abstractNumId w:val="5"/>
+    <w:abstractNumId w:val="8"/>
   </w:num>
   <w:num w:numId="4">
-    <w:abstractNumId w:val="3"/>
+    <w:abstractNumId w:val="4"/>
   </w:num>
   <w:num w:numId="5">
-    <w:abstractNumId w:val="6"/>
+    <w:abstractNumId w:val="9"/>
   </w:num>
   <w:num w:numId="6">
     <w:abstractNumId w:val="2"/>
   </w:num>
   <w:num w:numId="7">
     <w:abstractNumId w:val="1"/>
+  </w:num>
+  <w:num w:numId="8">
+    <w:abstractNumId w:val="5"/>
+  </w:num>
+  <w:num w:numId="9">
+    <w:abstractNumId w:val="6"/>
+  </w:num>
+  <w:num w:numId="10">
+    <w:abstractNumId w:val="3"/>
   </w:num>
 </w:numbering>
 </file>
@@ -2116,6 +3978,7 @@
   <w:style w:type="paragraph" w:default="1" w:styleId="Normal">
     <w:name w:val="Normal"/>
     <w:qFormat/>
+    <w:rsid w:val="00AB1C32"/>
   </w:style>
   <w:style w:type="paragraph" w:styleId="Heading1">
     <w:name w:val="heading 1"/>
@@ -2323,7 +4186,6 @@
     <w:name w:val="Normal (Web)"/>
     <w:basedOn w:val="Normal"/>
     <w:uiPriority w:val="99"/>
-    <w:semiHidden/>
     <w:unhideWhenUsed/>
     <w:rsid w:val="00C23304"/>
     <w:pPr>
@@ -2381,6 +4243,25 @@
       <w:color w:val="605E5C"/>
       <w:shd w:val="clear" w:color="auto" w:fill="E1DFDD"/>
     </w:rPr>
+  </w:style>
+  <w:style w:type="table" w:styleId="TableGrid">
+    <w:name w:val="Table Grid"/>
+    <w:basedOn w:val="TableNormal"/>
+    <w:uiPriority w:val="59"/>
+    <w:rsid w:val="00B83406"/>
+    <w:pPr>
+      <w:spacing w:after="0" w:line="240" w:lineRule="auto"/>
+    </w:pPr>
+    <w:tblPr>
+      <w:tblBorders>
+        <w:top w:val="single" w:sz="4" w:space="0" w:color="auto"/>
+        <w:left w:val="single" w:sz="4" w:space="0" w:color="auto"/>
+        <w:bottom w:val="single" w:sz="4" w:space="0" w:color="auto"/>
+        <w:right w:val="single" w:sz="4" w:space="0" w:color="auto"/>
+        <w:insideH w:val="single" w:sz="4" w:space="0" w:color="auto"/>
+        <w:insideV w:val="single" w:sz="4" w:space="0" w:color="auto"/>
+      </w:tblBorders>
+    </w:tblPr>
   </w:style>
 </w:styles>
 </file>

</xml_diff>